<commit_message>
U6A1 Archivos creados y rellenados
</commit_message>
<xml_diff>
--- a/U6 Creacion de Informes/U6A1 Spring jdbc template/U6A1 - Ismael Bernad Tello .docx
+++ b/U6 Creacion de Informes/U6A1 Spring jdbc template/U6A1 - Ismael Bernad Tello .docx
@@ -210,14 +210,6 @@
           <w:lang w:eastAsia="es-ES"/>
         </w:rPr>
       </w:r>
-      <w:r>
-        <w:rPr>
-          <w:rFonts w:ascii="Times New Roman" w:hAnsi="Times New Roman" w:eastAsia="Times New Roman" w:cs="Times New Roman"/>
-          <w:sz w:val="24"/>
-          <w:szCs w:val="24"/>
-          <w:lang w:eastAsia="es-ES"/>
-        </w:rPr>
-      </w:r>
     </w:p>
     <w:p>
       <w:pPr>
@@ -373,6 +365,15 @@
           <w:highlight w:val="none"/>
         </w:rPr>
       </w:r>
+      <w:r>
+        <w:rPr>
+          <w:rFonts w:ascii="Constantia" w:hAnsi="Constantia" w:eastAsia="Times New Roman" w:cs="Times New Roman"/>
+          <w:color w:val="007789"/>
+          <w:sz w:val="72"/>
+          <w:szCs w:val="72"/>
+          <w:lang w:eastAsia="es-ES"/>
+        </w:rPr>
+      </w:r>
     </w:p>
     <w:p>
       <w:pPr>
@@ -383,6 +384,11 @@
           <w:highlight w:val="none"/>
         </w:rPr>
       </w:pPr>
+      <w:r>
+        <w:rPr>
+          <w:highlight w:val="none"/>
+        </w:rPr>
+      </w:r>
       <w:r>
         <w:rPr>
           <w:highlight w:val="none"/>
@@ -413,18 +419,21 @@
           <w:highlight w:val="none"/>
         </w:rPr>
       </w:r>
-    </w:p>
-    <w:p>
-      <w:pPr>
-        <w:pBdr/>
-        <w:spacing w:after="0" w:line="240" w:lineRule="auto"/>
-        <w:ind/>
+      <w:r>
         <w:rPr>
           <w:highlight w:val="none"/>
         </w:rPr>
-      </w:pPr>
-      <w:r/>
-      <w:r/>
+      </w:r>
+    </w:p>
+    <w:p>
+      <w:pPr>
+        <w:pBdr/>
+        <w:spacing w:after="0" w:line="240" w:lineRule="auto"/>
+        <w:ind/>
+        <w:rPr>
+          <w:highlight w:val="none"/>
+        </w:rPr>
+      </w:pPr>
       <w:r>
         <w:rPr>
           <w:rFonts w:ascii="Constantia" w:hAnsi="Constantia" w:eastAsia="Times New Roman" w:cs="Times New Roman"/>
@@ -439,6 +448,11 @@
           <w:highlight w:val="none"/>
         </w:rPr>
       </w:r>
+      <w:r>
+        <w:rPr>
+          <w:highlight w:val="none"/>
+        </w:rPr>
+      </w:r>
     </w:p>
     <w:p>
       <w:pPr>
@@ -453,6 +467,15 @@
           <w:lang w:eastAsia="es-ES"/>
         </w:rPr>
       </w:pPr>
+      <w:r>
+        <w:rPr>
+          <w:rFonts w:ascii="Constantia" w:hAnsi="Constantia" w:eastAsia="Times New Roman" w:cs="Times New Roman"/>
+          <w:color w:val="007789"/>
+          <w:sz w:val="72"/>
+          <w:szCs w:val="72"/>
+          <w:lang w:eastAsia="es-ES"/>
+        </w:rPr>
+      </w:r>
       <w:r>
         <w:rPr>
           <w:rFonts w:ascii="Constantia" w:hAnsi="Constantia" w:eastAsia="Times New Roman" w:cs="Times New Roman"/>
@@ -503,12 +526,7 @@
           <w:lang w:eastAsia="es-ES"/>
         </w:rPr>
       </w:r>
-    </w:p>
-    <w:p>
-      <w:pPr>
-        <w:pBdr/>
-        <w:spacing w:after="0" w:line="240" w:lineRule="auto"/>
-        <w:ind/>
+      <w:r>
         <w:rPr>
           <w:rFonts w:ascii="Constantia" w:hAnsi="Constantia" w:eastAsia="Times New Roman" w:cs="Times New Roman"/>
           <w:color w:val="007789"/>
@@ -516,7 +534,30 @@
           <w:szCs w:val="72"/>
           <w:lang w:eastAsia="es-ES"/>
         </w:rPr>
-      </w:pPr>
+      </w:r>
+    </w:p>
+    <w:p>
+      <w:pPr>
+        <w:pBdr/>
+        <w:spacing w:after="0" w:line="240" w:lineRule="auto"/>
+        <w:ind/>
+        <w:rPr>
+          <w:rFonts w:ascii="Constantia" w:hAnsi="Constantia" w:eastAsia="Times New Roman" w:cs="Times New Roman"/>
+          <w:color w:val="007789"/>
+          <w:sz w:val="72"/>
+          <w:szCs w:val="72"/>
+          <w:lang w:eastAsia="es-ES"/>
+        </w:rPr>
+      </w:pPr>
+      <w:r>
+        <w:rPr>
+          <w:rFonts w:ascii="Constantia" w:hAnsi="Constantia" w:eastAsia="Times New Roman" w:cs="Times New Roman"/>
+          <w:color w:val="007789"/>
+          <w:sz w:val="72"/>
+          <w:szCs w:val="72"/>
+          <w:lang w:eastAsia="es-ES"/>
+        </w:rPr>
+      </w:r>
       <w:r>
         <w:rPr>
           <w:rFonts w:ascii="Constantia" w:hAnsi="Constantia" w:eastAsia="Times New Roman" w:cs="Times New Roman"/>
@@ -549,6 +590,15 @@
           <w:lang w:eastAsia="es-ES"/>
         </w:rPr>
       </w:pPr>
+      <w:r>
+        <w:rPr>
+          <w:rFonts w:ascii="Constantia" w:hAnsi="Constantia" w:eastAsia="Times New Roman" w:cs="Times New Roman"/>
+          <w:color w:val="007789"/>
+          <w:sz w:val="72"/>
+          <w:szCs w:val="72"/>
+          <w:lang w:eastAsia="es-ES"/>
+        </w:rPr>
+      </w:r>
       <w:r>
         <w:rPr>
           <w:rFonts w:ascii="Constantia" w:hAnsi="Constantia" w:eastAsia="Times New Roman" w:cs="Times New Roman"/>
@@ -748,6 +798,7 @@
           <w:color w:val="007789"/>
           <w:sz w:val="32"/>
           <w:szCs w:val="32"/>
+          <w:highlight w:val="none"/>
           <w:lang w:eastAsia="es-ES"/>
         </w:rPr>
       </w:r>
@@ -776,6 +827,15 @@
           <w:lang w:eastAsia="es-ES"/>
         </w:rPr>
       </w:pPr>
+      <w:r>
+        <w:rPr>
+          <w:rFonts w:ascii="Constantia" w:hAnsi="Constantia" w:eastAsia="Times New Roman" w:cs="Times New Roman"/>
+          <w:color w:val="007789"/>
+          <w:sz w:val="32"/>
+          <w:szCs w:val="32"/>
+          <w:lang w:eastAsia="es-ES"/>
+        </w:rPr>
+      </w:r>
       <w:r>
         <w:rPr>
           <w:rFonts w:ascii="Constantia" w:hAnsi="Constantia" w:eastAsia="Times New Roman" w:cs="Times New Roman"/>
@@ -826,6 +886,15 @@
           <w:sz w:val="32"/>
           <w:szCs w:val="32"/>
           <w:highlight w:val="none"/>
+          <w:lang w:eastAsia="es-ES"/>
+        </w:rPr>
+      </w:r>
+      <w:r>
+        <w:rPr>
+          <w:rFonts w:ascii="Constantia" w:hAnsi="Constantia" w:eastAsia="Times New Roman" w:cs="Times New Roman"/>
+          <w:color w:val="007789"/>
+          <w:sz w:val="32"/>
+          <w:szCs w:val="32"/>
           <w:lang w:eastAsia="es-ES"/>
         </w:rPr>
       </w:r>
@@ -911,24 +980,6 @@
       </w:r>
       <w:r>
         <w:t xml:space="preserve"> </w:t>
-      </w:r>
-      <w:r>
-        <w:rPr>
-          <w:rFonts w:ascii="Constantia" w:hAnsi="Constantia" w:eastAsia="Times New Roman" w:cs="Times New Roman"/>
-          <w:b/>
-          <w:bCs/>
-          <w:color w:val="000000"/>
-          <w:lang w:eastAsia="es-ES"/>
-        </w:rPr>
-      </w:r>
-      <w:r>
-        <w:rPr>
-          <w:rFonts w:ascii="Constantia" w:hAnsi="Constantia" w:eastAsia="Times New Roman" w:cs="Times New Roman"/>
-          <w:b/>
-          <w:bCs/>
-          <w:color w:val="000000"/>
-          <w:lang w:eastAsia="es-ES"/>
-        </w:rPr>
       </w:r>
       <w:r>
         <w:rPr>
@@ -980,6 +1031,16 @@
           <w:lang w:eastAsia="es-ES"/>
         </w:rPr>
       </w:r>
+      <w:r>
+        <w:rPr>
+          <w:rFonts w:ascii="Constantia" w:hAnsi="Constantia" w:eastAsia="Times New Roman" w:cs="Times New Roman"/>
+          <w:b/>
+          <w:bCs/>
+          <w:color w:val="000000"/>
+          <w:highlight w:val="none"/>
+          <w:lang w:eastAsia="es-ES"/>
+        </w:rPr>
+      </w:r>
     </w:p>
     <w:p>
       <w:pPr>
@@ -994,6 +1055,1026 @@
           <w:lang w:eastAsia="es-ES"/>
         </w:rPr>
       </w:pPr>
+      <w:r>
+        <w:rPr>
+          <w:rFonts w:ascii="Constantia" w:hAnsi="Constantia" w:eastAsia="Times New Roman" w:cs="Times New Roman"/>
+          <w:b/>
+          <w:bCs/>
+          <w:color w:val="000000"/>
+          <w:lang w:eastAsia="es-ES"/>
+        </w:rPr>
+      </w:r>
+      <w:r>
+        <w:rPr>
+          <w:rFonts w:ascii="Constantia" w:hAnsi="Constantia" w:eastAsia="Times New Roman" w:cs="Times New Roman"/>
+          <w:b/>
+          <w:bCs/>
+          <w:color w:val="000000"/>
+          <w:lang w:eastAsia="es-ES"/>
+        </w:rPr>
+      </w:r>
+    </w:p>
+    <w:p>
+      <w:pPr>
+        <w:pBdr/>
+        <w:spacing w:after="200" w:before="60" w:line="240" w:lineRule="auto"/>
+        <w:ind/>
+        <w:rPr>
+          <w:rFonts w:ascii="Constantia" w:hAnsi="Constantia" w:eastAsia="Times New Roman" w:cs="Times New Roman"/>
+          <w:b/>
+          <w:bCs/>
+          <w:color w:val="000000"/>
+          <w:highlight w:val="none"/>
+          <w:lang w:eastAsia="es-ES"/>
+        </w:rPr>
+      </w:pPr>
+      <w:r>
+        <w:rPr>
+          <w:rFonts w:ascii="Constantia" w:hAnsi="Constantia" w:eastAsia="Times New Roman" w:cs="Times New Roman"/>
+          <w:b/>
+          <w:bCs/>
+          <w:color w:val="000000"/>
+          <w:highlight w:val="none"/>
+          <w:lang w:eastAsia="es-ES"/>
+        </w:rPr>
+      </w:r>
+      <w:r>
+        <w:rPr>
+          <w:rFonts w:ascii="Constantia" w:hAnsi="Constantia" w:eastAsia="Times New Roman" w:cs="Times New Roman"/>
+          <w:b/>
+          <w:bCs/>
+          <w:color w:val="000000"/>
+          <w:highlight w:val="none"/>
+          <w:lang w:eastAsia="es-ES"/>
+        </w:rPr>
+        <w:t xml:space="preserve">Creo el proyecto de spring a mano:</w:t>
+      </w:r>
+      <w:r>
+        <w:rPr>
+          <w:rFonts w:ascii="Constantia" w:hAnsi="Constantia" w:eastAsia="Times New Roman" w:cs="Times New Roman"/>
+          <w:b/>
+          <w:bCs/>
+          <w:color w:val="000000"/>
+          <w:highlight w:val="none"/>
+          <w:lang w:eastAsia="es-ES"/>
+        </w:rPr>
+      </w:r>
+    </w:p>
+    <w:p>
+      <w:pPr>
+        <w:pBdr/>
+        <w:spacing w:after="200" w:before="60" w:line="240" w:lineRule="auto"/>
+        <w:ind/>
+        <w:rPr>
+          <w:rFonts w:ascii="Constantia" w:hAnsi="Constantia" w:eastAsia="Times New Roman" w:cs="Times New Roman"/>
+          <w:b/>
+          <w:bCs/>
+          <w:color w:val="000000"/>
+          <w:highlight w:val="none"/>
+          <w:lang w:eastAsia="es-ES"/>
+        </w:rPr>
+      </w:pPr>
+      <w:r>
+        <w:rPr>
+          <w:rFonts w:ascii="Constantia" w:hAnsi="Constantia" w:eastAsia="Times New Roman" w:cs="Times New Roman"/>
+          <w:b/>
+          <w:bCs/>
+          <w:color w:val="000000"/>
+          <w:highlight w:val="none"/>
+          <w:lang w:eastAsia="es-ES"/>
+        </w:rPr>
+        <w:t xml:space="preserve">**CAPTURA CON EL ARCHIVO POM.XML RELLENADO CON LAS DEPENDENCIAS*</w:t>
+      </w:r>
+      <w:r>
+        <w:rPr>
+          <w:rFonts w:ascii="Constantia" w:hAnsi="Constantia" w:eastAsia="Times New Roman" w:cs="Times New Roman"/>
+          <w:b/>
+          <w:bCs/>
+          <w:color w:val="000000"/>
+          <w:highlight w:val="none"/>
+          <w:lang w:eastAsia="es-ES"/>
+        </w:rPr>
+      </w:r>
+    </w:p>
+    <w:p>
+      <w:pPr>
+        <w:pBdr/>
+        <w:spacing w:after="200" w:before="60" w:line="240" w:lineRule="auto"/>
+        <w:ind/>
+        <w:rPr>
+          <w:rFonts w:ascii="Constantia" w:hAnsi="Constantia" w:eastAsia="Times New Roman" w:cs="Times New Roman"/>
+          <w:b/>
+          <w:bCs/>
+          <w:color w:val="000000"/>
+          <w:lang w:eastAsia="es-ES"/>
+        </w:rPr>
+      </w:pPr>
+      <w:r>
+        <w:rPr>
+          <w:rFonts w:ascii="Constantia" w:hAnsi="Constantia" w:eastAsia="Times New Roman" w:cs="Times New Roman"/>
+          <w:b/>
+          <w:bCs/>
+          <w:color w:val="000000"/>
+          <w:lang w:eastAsia="es-ES"/>
+        </w:rPr>
+      </w:r>
+      <w:r>
+        <w:rPr>
+          <w:rFonts w:ascii="Constantia" w:hAnsi="Constantia" w:eastAsia="Times New Roman" w:cs="Times New Roman"/>
+          <w:b/>
+          <w:bCs/>
+          <w:color w:val="000000"/>
+          <w:lang w:eastAsia="es-ES"/>
+        </w:rPr>
+      </w:r>
+    </w:p>
+    <w:p>
+      <w:pPr>
+        <w:pBdr/>
+        <w:spacing w:after="200" w:before="60" w:line="240" w:lineRule="auto"/>
+        <w:ind/>
+        <w:rPr>
+          <w:rFonts w:ascii="Constantia" w:hAnsi="Constantia" w:eastAsia="Times New Roman" w:cs="Times New Roman"/>
+          <w:b/>
+          <w:bCs/>
+          <w:color w:val="000000"/>
+          <w:highlight w:val="none"/>
+          <w:lang w:eastAsia="es-ES"/>
+        </w:rPr>
+      </w:pPr>
+      <w:r>
+        <w:rPr>
+          <w:rFonts w:ascii="Constantia" w:hAnsi="Constantia" w:eastAsia="Times New Roman" w:cs="Times New Roman"/>
+          <w:b/>
+          <w:bCs/>
+          <w:color w:val="000000"/>
+          <w:highlight w:val="none"/>
+          <w:lang w:eastAsia="es-ES"/>
+        </w:rPr>
+        <w:t xml:space="preserve">Creamos la estructura de carpetas:</w:t>
+      </w:r>
+      <w:r>
+        <w:rPr>
+          <w:rFonts w:ascii="Constantia" w:hAnsi="Constantia" w:eastAsia="Times New Roman" w:cs="Times New Roman"/>
+          <w:b/>
+          <w:bCs/>
+          <w:color w:val="000000"/>
+          <w:highlight w:val="none"/>
+          <w:lang w:eastAsia="es-ES"/>
+        </w:rPr>
+      </w:r>
+      <w:r>
+        <w:rPr>
+          <w:highlight w:val="none"/>
+        </w:rPr>
+      </w:r>
+      <w:r>
+        <w:rPr>
+          <w:highlight w:val="none"/>
+        </w:rPr>
+      </w:r>
+      <w:r>
+        <w:rPr>
+          <w:rFonts w:ascii="Constantia" w:hAnsi="Constantia" w:eastAsia="Times New Roman" w:cs="Times New Roman"/>
+          <w:b/>
+          <w:bCs/>
+          <w:color w:val="000000"/>
+          <w:highlight w:val="none"/>
+          <w:lang w:eastAsia="es-ES"/>
+        </w:rPr>
+      </w:r>
+    </w:p>
+    <w:p>
+      <w:pPr>
+        <w:pBdr/>
+        <w:spacing w:after="200" w:before="60" w:line="240" w:lineRule="auto"/>
+        <w:ind/>
+        <w:rPr>
+          <w:highlight w:val="none"/>
+        </w:rPr>
+      </w:pPr>
+      <w:r>
+        <w:rPr>
+          <w:highlight w:val="none"/>
+        </w:rPr>
+      </w:r>
+      <w:r>
+        <mc:AlternateContent>
+          <mc:Choice Requires="wpg">
+            <w:drawing>
+              <wp:inline xmlns:wp="http://schemas.openxmlformats.org/drawingml/2006/wordprocessingDrawing" distT="0" distB="0" distL="0" distR="0">
+                <wp:extent cx="3381375" cy="2171700"/>
+                <wp:effectExtent l="0" t="0" r="0" b="0"/>
+                <wp:docPr id="2" name=""/>
+                <wp:cNvGraphicFramePr>
+                  <a:graphicFrameLocks xmlns:a="http://schemas.openxmlformats.org/drawingml/2006/main" noChangeAspect="1"/>
+                </wp:cNvGraphicFramePr>
+                <a:graphic xmlns:a="http://schemas.openxmlformats.org/drawingml/2006/main">
+                  <a:graphicData uri="http://schemas.openxmlformats.org/drawingml/2006/picture">
+                    <pic:pic xmlns:pic="http://schemas.openxmlformats.org/drawingml/2006/picture">
+                      <pic:nvPicPr>
+                        <pic:cNvPr id="1788250077" name=""/>
+                        <pic:cNvPicPr>
+                          <a:picLocks noChangeAspect="1"/>
+                        </pic:cNvPicPr>
+                        <pic:nvPr/>
+                      </pic:nvPicPr>
+                      <pic:blipFill>
+                        <a:blip r:embed="rId11"/>
+                        <a:stretch/>
+                      </pic:blipFill>
+                      <pic:spPr bwMode="auto">
+                        <a:xfrm>
+                          <a:off x="0" y="0"/>
+                          <a:ext cx="3381374" cy="2171700"/>
+                        </a:xfrm>
+                        <a:prstGeom prst="rect">
+                          <a:avLst/>
+                        </a:prstGeom>
+                      </pic:spPr>
+                    </pic:pic>
+                  </a:graphicData>
+                </a:graphic>
+              </wp:inline>
+            </w:drawing>
+          </mc:Choice>
+          <mc:Fallback>
+            <w:pict>
+              <v:shapetype id="_x0000_t75" coordsize="21600,21600" o:spt="75" o:preferrelative="t" path="m@4@5l@4@11@9@11@9@5xe" filled="f" stroked="f">
+                <v:stroke joinstyle="miter"/>
+                <v:formulas>
+                  <v:f eqn="if lineDrawn pixelLineWidth 0"/>
+                  <v:f eqn="sum @0 1 0"/>
+                  <v:f eqn="sum 0 0 @1"/>
+                  <v:f eqn="prod @2 1 2"/>
+                  <v:f eqn="prod @3 21600 pixelWidth"/>
+                  <v:f eqn="prod @3 21600 pixelHeight"/>
+                  <v:f eqn="sum @0 0 1"/>
+                  <v:f eqn="prod @6 1 2"/>
+                  <v:f eqn="prod @7 21600 pixelWidth"/>
+                  <v:f eqn="sum @8 21600 0"/>
+                  <v:f eqn="prod @7 21600 pixelHeight"/>
+                  <v:f eqn="sum @10 21600 0"/>
+                </v:formulas>
+                <v:path o:extrusionok="f" gradientshapeok="t" o:connecttype="rect"/>
+                <o:lock v:ext="edit" aspectratio="t"/>
+              </v:shapetype>
+              <v:shape id="_x0000_i1" o:spid="_x0000_s1" type="#_x0000_t75" style="width:266.25pt;height:171.00pt;mso-wrap-distance-left:0.00pt;mso-wrap-distance-top:0.00pt;mso-wrap-distance-right:0.00pt;mso-wrap-distance-bottom:0.00pt;z-index:1;" stroked="false">
+                <v:imagedata r:id="rId11" o:title=""/>
+                <o:lock v:ext="edit" rotation="t"/>
+              </v:shape>
+            </w:pict>
+          </mc:Fallback>
+        </mc:AlternateContent>
+      </w:r>
+      <w:r>
+        <w:rPr>
+          <w:highlight w:val="none"/>
+        </w:rPr>
+      </w:r>
+      <w:r>
+        <w:rPr>
+          <w:highlight w:val="none"/>
+        </w:rPr>
+      </w:r>
+    </w:p>
+    <w:p>
+      <w:pPr>
+        <w:pBdr/>
+        <w:spacing w:after="200" w:before="60" w:line="240" w:lineRule="auto"/>
+        <w:ind/>
+        <w:rPr>
+          <w:highlight w:val="none"/>
+        </w:rPr>
+      </w:pPr>
+      <w:r>
+        <w:rPr>
+          <w:highlight w:val="none"/>
+        </w:rPr>
+      </w:r>
+      <w:r>
+        <w:rPr>
+          <w:highlight w:val="none"/>
+        </w:rPr>
+      </w:r>
+    </w:p>
+    <w:p>
+      <w:pPr>
+        <w:pBdr/>
+        <w:spacing w:after="200" w:before="60" w:line="240" w:lineRule="auto"/>
+        <w:ind/>
+        <w:rPr>
+          <w:highlight w:val="none"/>
+        </w:rPr>
+      </w:pPr>
+      <w:r>
+        <w:rPr>
+          <w:highlight w:val="none"/>
+        </w:rPr>
+        <w:t xml:space="preserve">Creamos los archivos que se indican en el tutorial  y ponemos dentro  lo correspondiente para cada uno:</w:t>
+      </w:r>
+      <w:r>
+        <w:rPr>
+          <w:highlight w:val="none"/>
+        </w:rPr>
+      </w:r>
+    </w:p>
+    <w:p>
+      <w:pPr>
+        <w:pBdr/>
+        <w:spacing w:after="200" w:before="60" w:line="240" w:lineRule="auto"/>
+        <w:ind/>
+        <w:rPr>
+          <w:highlight w:val="none"/>
+        </w:rPr>
+      </w:pPr>
+      <w:r>
+        <w:rPr>
+          <w:highlight w:val="none"/>
+        </w:rPr>
+      </w:r>
+      <w:r>
+        <mc:AlternateContent>
+          <mc:Choice Requires="wpg">
+            <w:drawing>
+              <wp:inline xmlns:wp="http://schemas.openxmlformats.org/drawingml/2006/wordprocessingDrawing" distT="0" distB="0" distL="0" distR="0">
+                <wp:extent cx="5400040" cy="2964397"/>
+                <wp:effectExtent l="0" t="0" r="0" b="0"/>
+                <wp:docPr id="3" name=""/>
+                <wp:cNvGraphicFramePr>
+                  <a:graphicFrameLocks xmlns:a="http://schemas.openxmlformats.org/drawingml/2006/main" noChangeAspect="1"/>
+                </wp:cNvGraphicFramePr>
+                <a:graphic xmlns:a="http://schemas.openxmlformats.org/drawingml/2006/main">
+                  <a:graphicData uri="http://schemas.openxmlformats.org/drawingml/2006/picture">
+                    <pic:pic xmlns:pic="http://schemas.openxmlformats.org/drawingml/2006/picture">
+                      <pic:nvPicPr>
+                        <pic:cNvPr id="876499639" name=""/>
+                        <pic:cNvPicPr>
+                          <a:picLocks noChangeAspect="1"/>
+                        </pic:cNvPicPr>
+                        <pic:nvPr/>
+                      </pic:nvPicPr>
+                      <pic:blipFill>
+                        <a:blip r:embed="rId12"/>
+                        <a:stretch/>
+                      </pic:blipFill>
+                      <pic:spPr bwMode="auto">
+                        <a:xfrm>
+                          <a:off x="0" y="0"/>
+                          <a:ext cx="5400039" cy="2964396"/>
+                        </a:xfrm>
+                        <a:prstGeom prst="rect">
+                          <a:avLst/>
+                        </a:prstGeom>
+                      </pic:spPr>
+                    </pic:pic>
+                  </a:graphicData>
+                </a:graphic>
+              </wp:inline>
+            </w:drawing>
+          </mc:Choice>
+          <mc:Fallback>
+            <w:pict>
+              <v:shapetype id="_x0000_t75" coordsize="21600,21600" o:spt="75" o:preferrelative="t" path="m@4@5l@4@11@9@11@9@5xe" filled="f" stroked="f">
+                <v:stroke joinstyle="miter"/>
+                <v:formulas>
+                  <v:f eqn="if lineDrawn pixelLineWidth 0"/>
+                  <v:f eqn="sum @0 1 0"/>
+                  <v:f eqn="sum 0 0 @1"/>
+                  <v:f eqn="prod @2 1 2"/>
+                  <v:f eqn="prod @3 21600 pixelWidth"/>
+                  <v:f eqn="prod @3 21600 pixelHeight"/>
+                  <v:f eqn="sum @0 0 1"/>
+                  <v:f eqn="prod @6 1 2"/>
+                  <v:f eqn="prod @7 21600 pixelWidth"/>
+                  <v:f eqn="sum @8 21600 0"/>
+                  <v:f eqn="prod @7 21600 pixelHeight"/>
+                  <v:f eqn="sum @10 21600 0"/>
+                </v:formulas>
+                <v:path o:extrusionok="f" gradientshapeok="t" o:connecttype="rect"/>
+                <o:lock v:ext="edit" aspectratio="t"/>
+              </v:shapetype>
+              <v:shape id="_x0000_i2" o:spid="_x0000_s2" type="#_x0000_t75" style="width:425.20pt;height:233.42pt;mso-wrap-distance-left:0.00pt;mso-wrap-distance-top:0.00pt;mso-wrap-distance-right:0.00pt;mso-wrap-distance-bottom:0.00pt;z-index:1;" stroked="false">
+                <v:imagedata r:id="rId12" o:title=""/>
+                <o:lock v:ext="edit" rotation="t"/>
+              </v:shape>
+            </w:pict>
+          </mc:Fallback>
+        </mc:AlternateContent>
+      </w:r>
+      <w:r>
+        <w:rPr>
+          <w:highlight w:val="none"/>
+        </w:rPr>
+        <w:t xml:space="preserve">:</w:t>
+      </w:r>
+      <w:r>
+        <w:rPr>
+          <w:highlight w:val="none"/>
+        </w:rPr>
+      </w:r>
+      <w:r/>
+    </w:p>
+    <w:p>
+      <w:pPr>
+        <w:pBdr/>
+        <w:spacing w:after="200" w:before="60" w:line="240" w:lineRule="auto"/>
+        <w:ind/>
+        <w:rPr>
+          <w:highlight w:val="none"/>
+        </w:rPr>
+      </w:pPr>
+      <w:r>
+        <w:rPr>
+          <w:highlight w:val="none"/>
+        </w:rPr>
+      </w:r>
+      <w:r>
+        <w:rPr>
+          <w:highlight w:val="none"/>
+        </w:rPr>
+      </w:r>
+    </w:p>
+    <w:p>
+      <w:pPr>
+        <w:pBdr/>
+        <w:spacing w:after="200" w:before="60" w:line="240" w:lineRule="auto"/>
+        <w:ind/>
+        <w:rPr>
+          <w:highlight w:val="none"/>
+        </w:rPr>
+      </w:pPr>
+      <w:r>
+        <w:rPr>
+          <w:highlight w:val="none"/>
+        </w:rPr>
+      </w:r>
+      <w:r>
+        <w:rPr>
+          <w:highlight w:val="none"/>
+        </w:rPr>
+      </w:r>
+    </w:p>
+    <w:p>
+      <w:pPr>
+        <w:pBdr/>
+        <w:spacing w:after="200" w:before="60" w:line="240" w:lineRule="auto"/>
+        <w:ind/>
+        <w:rPr>
+          <w:highlight w:val="none"/>
+        </w:rPr>
+      </w:pPr>
+      <w:r>
+        <w:rPr>
+          <w:highlight w:val="none"/>
+        </w:rPr>
+      </w:r>
+      <w:r>
+        <w:rPr>
+          <w:highlight w:val="none"/>
+        </w:rPr>
+      </w:r>
+    </w:p>
+    <w:p>
+      <w:pPr>
+        <w:pBdr/>
+        <w:spacing w:after="200" w:before="60" w:line="240" w:lineRule="auto"/>
+        <w:ind/>
+        <w:rPr>
+          <w:highlight w:val="none"/>
+        </w:rPr>
+      </w:pPr>
+      <w:r>
+        <w:rPr>
+          <w:highlight w:val="none"/>
+        </w:rPr>
+      </w:r>
+      <w:r>
+        <w:rPr>
+          <w:highlight w:val="none"/>
+        </w:rPr>
+      </w:r>
+    </w:p>
+    <w:p>
+      <w:pPr>
+        <w:pBdr/>
+        <w:spacing w:after="200" w:before="60" w:line="240" w:lineRule="auto"/>
+        <w:ind/>
+        <w:rPr>
+          <w:highlight w:val="none"/>
+        </w:rPr>
+      </w:pPr>
+      <w:r>
+        <w:rPr>
+          <w:highlight w:val="none"/>
+        </w:rPr>
+      </w:r>
+      <w:r>
+        <w:rPr>
+          <w:highlight w:val="none"/>
+        </w:rPr>
+      </w:r>
+    </w:p>
+    <w:p>
+      <w:pPr>
+        <w:pBdr/>
+        <w:spacing w:after="200" w:before="60" w:line="240" w:lineRule="auto"/>
+        <w:ind/>
+        <w:rPr>
+          <w:highlight w:val="none"/>
+        </w:rPr>
+      </w:pPr>
+      <w:r>
+        <w:rPr>
+          <w:highlight w:val="none"/>
+        </w:rPr>
+      </w:r>
+      <w:r>
+        <w:rPr>
+          <w:highlight w:val="none"/>
+        </w:rPr>
+      </w:r>
+    </w:p>
+    <w:p>
+      <w:pPr>
+        <w:pBdr/>
+        <w:spacing w:after="200" w:before="60" w:line="240" w:lineRule="auto"/>
+        <w:ind/>
+        <w:rPr>
+          <w:highlight w:val="none"/>
+        </w:rPr>
+      </w:pPr>
+      <w:r>
+        <w:rPr>
+          <w:highlight w:val="none"/>
+        </w:rPr>
+      </w:r>
+      <w:r>
+        <w:rPr>
+          <w:highlight w:val="none"/>
+        </w:rPr>
+      </w:r>
+    </w:p>
+    <w:p>
+      <w:pPr>
+        <w:pBdr/>
+        <w:spacing w:after="200" w:before="60" w:line="240" w:lineRule="auto"/>
+        <w:ind/>
+        <w:rPr>
+          <w:highlight w:val="none"/>
+        </w:rPr>
+      </w:pPr>
+      <w:r>
+        <w:rPr>
+          <w:highlight w:val="none"/>
+        </w:rPr>
+      </w:r>
+      <w:r>
+        <w:rPr>
+          <w:highlight w:val="none"/>
+        </w:rPr>
+      </w:r>
+    </w:p>
+    <w:p>
+      <w:pPr>
+        <w:pBdr/>
+        <w:spacing w:after="200" w:before="60" w:line="240" w:lineRule="auto"/>
+        <w:ind/>
+        <w:rPr>
+          <w:highlight w:val="none"/>
+        </w:rPr>
+      </w:pPr>
+      <w:r>
+        <w:rPr>
+          <w:highlight w:val="none"/>
+        </w:rPr>
+      </w:r>
+      <w:r>
+        <w:rPr>
+          <w:highlight w:val="none"/>
+        </w:rPr>
+      </w:r>
+    </w:p>
+    <w:p>
+      <w:pPr>
+        <w:pBdr/>
+        <w:spacing w:after="200" w:before="60" w:line="240" w:lineRule="auto"/>
+        <w:ind/>
+        <w:rPr>
+          <w:highlight w:val="none"/>
+        </w:rPr>
+      </w:pPr>
+      <w:r>
+        <w:rPr>
+          <w:highlight w:val="none"/>
+        </w:rPr>
+      </w:r>
+      <w:r>
+        <w:rPr>
+          <w:highlight w:val="none"/>
+        </w:rPr>
+      </w:r>
+    </w:p>
+    <w:p>
+      <w:pPr>
+        <w:pBdr/>
+        <w:spacing w:after="200" w:before="60" w:line="240" w:lineRule="auto"/>
+        <w:ind/>
+        <w:rPr>
+          <w:highlight w:val="none"/>
+        </w:rPr>
+      </w:pPr>
+      <w:r>
+        <w:rPr>
+          <w:highlight w:val="none"/>
+        </w:rPr>
+      </w:r>
+      <w:r>
+        <w:rPr>
+          <w:highlight w:val="none"/>
+        </w:rPr>
+      </w:r>
+    </w:p>
+    <w:p>
+      <w:pPr>
+        <w:pBdr/>
+        <w:spacing w:after="200" w:before="60" w:line="240" w:lineRule="auto"/>
+        <w:ind/>
+        <w:rPr>
+          <w:highlight w:val="none"/>
+        </w:rPr>
+      </w:pPr>
+      <w:r>
+        <w:rPr>
+          <w:highlight w:val="none"/>
+        </w:rPr>
+      </w:r>
+      <w:r>
+        <w:rPr>
+          <w:highlight w:val="none"/>
+        </w:rPr>
+      </w:r>
+    </w:p>
+    <w:p>
+      <w:pPr>
+        <w:pBdr/>
+        <w:spacing w:after="200" w:before="60" w:line="240" w:lineRule="auto"/>
+        <w:ind/>
+        <w:rPr>
+          <w:highlight w:val="none"/>
+        </w:rPr>
+      </w:pPr>
+      <w:r>
+        <w:rPr>
+          <w:highlight w:val="none"/>
+        </w:rPr>
+      </w:r>
+      <w:r>
+        <w:rPr>
+          <w:highlight w:val="none"/>
+        </w:rPr>
+      </w:r>
+    </w:p>
+    <w:p>
+      <w:pPr>
+        <w:pBdr/>
+        <w:spacing w:after="200" w:before="60" w:line="240" w:lineRule="auto"/>
+        <w:ind/>
+        <w:rPr>
+          <w:highlight w:val="none"/>
+        </w:rPr>
+      </w:pPr>
+      <w:r>
+        <w:rPr>
+          <w:highlight w:val="none"/>
+        </w:rPr>
+      </w:r>
+      <w:r>
+        <w:rPr>
+          <w:highlight w:val="none"/>
+        </w:rPr>
+      </w:r>
+    </w:p>
+    <w:p>
+      <w:pPr>
+        <w:pBdr/>
+        <w:spacing w:after="200" w:before="60" w:line="240" w:lineRule="auto"/>
+        <w:ind/>
+        <w:rPr>
+          <w:highlight w:val="none"/>
+        </w:rPr>
+      </w:pPr>
+      <w:r>
+        <w:rPr>
+          <w:highlight w:val="none"/>
+        </w:rPr>
+      </w:r>
+      <w:r>
+        <w:rPr>
+          <w:highlight w:val="none"/>
+        </w:rPr>
+      </w:r>
+    </w:p>
+    <w:p>
+      <w:pPr>
+        <w:pBdr/>
+        <w:spacing w:after="200" w:before="60" w:line="240" w:lineRule="auto"/>
+        <w:ind/>
+        <w:rPr>
+          <w:highlight w:val="none"/>
+        </w:rPr>
+      </w:pPr>
+      <w:r>
+        <w:rPr>
+          <w:highlight w:val="none"/>
+        </w:rPr>
+      </w:r>
+      <w:r>
+        <w:rPr>
+          <w:highlight w:val="none"/>
+        </w:rPr>
+      </w:r>
+    </w:p>
+    <w:p>
+      <w:pPr>
+        <w:pBdr/>
+        <w:spacing w:after="200" w:before="60" w:line="240" w:lineRule="auto"/>
+        <w:ind/>
+        <w:rPr>
+          <w:highlight w:val="none"/>
+        </w:rPr>
+      </w:pPr>
+      <w:r>
+        <w:rPr>
+          <w:highlight w:val="none"/>
+        </w:rPr>
+      </w:r>
+      <w:r>
+        <w:rPr>
+          <w:highlight w:val="none"/>
+        </w:rPr>
+      </w:r>
+    </w:p>
+    <w:p>
+      <w:pPr>
+        <w:pBdr/>
+        <w:spacing w:after="200" w:before="60" w:line="240" w:lineRule="auto"/>
+        <w:ind/>
+        <w:rPr>
+          <w:highlight w:val="none"/>
+        </w:rPr>
+      </w:pPr>
+      <w:r>
+        <w:rPr>
+          <w:highlight w:val="none"/>
+        </w:rPr>
+      </w:r>
+      <w:r>
+        <w:rPr>
+          <w:highlight w:val="none"/>
+        </w:rPr>
+      </w:r>
+    </w:p>
+    <w:p>
+      <w:pPr>
+        <w:pBdr/>
+        <w:spacing w:after="200" w:before="60" w:line="240" w:lineRule="auto"/>
+        <w:ind/>
+        <w:rPr>
+          <w:highlight w:val="none"/>
+        </w:rPr>
+      </w:pPr>
+      <w:r>
+        <w:rPr>
+          <w:highlight w:val="none"/>
+        </w:rPr>
+      </w:r>
+      <w:r>
+        <w:rPr>
+          <w:highlight w:val="none"/>
+        </w:rPr>
+      </w:r>
+    </w:p>
+    <w:p>
+      <w:pPr>
+        <w:pBdr/>
+        <w:spacing w:after="200" w:before="60" w:line="240" w:lineRule="auto"/>
+        <w:ind/>
+        <w:rPr>
+          <w:highlight w:val="none"/>
+        </w:rPr>
+      </w:pPr>
+      <w:r>
+        <w:rPr>
+          <w:highlight w:val="none"/>
+        </w:rPr>
+      </w:r>
+      <w:r>
+        <w:rPr>
+          <w:highlight w:val="none"/>
+        </w:rPr>
+      </w:r>
+    </w:p>
+    <w:p>
+      <w:pPr>
+        <w:pBdr/>
+        <w:spacing w:after="200" w:before="60" w:line="240" w:lineRule="auto"/>
+        <w:ind/>
+        <w:rPr>
+          <w:highlight w:val="none"/>
+        </w:rPr>
+      </w:pPr>
+      <w:r>
+        <w:rPr>
+          <w:highlight w:val="none"/>
+        </w:rPr>
+      </w:r>
+      <w:r>
+        <w:rPr>
+          <w:highlight w:val="none"/>
+        </w:rPr>
+      </w:r>
+    </w:p>
+    <w:p>
+      <w:pPr>
+        <w:pBdr/>
+        <w:spacing w:after="200" w:before="60" w:line="240" w:lineRule="auto"/>
+        <w:ind/>
+        <w:rPr>
+          <w:highlight w:val="none"/>
+        </w:rPr>
+      </w:pPr>
+      <w:r>
+        <w:rPr>
+          <w:highlight w:val="none"/>
+        </w:rPr>
+      </w:r>
+      <w:r>
+        <w:rPr>
+          <w:highlight w:val="none"/>
+        </w:rPr>
+      </w:r>
+    </w:p>
+    <w:p>
+      <w:pPr>
+        <w:pBdr/>
+        <w:spacing w:after="200" w:before="60" w:line="240" w:lineRule="auto"/>
+        <w:ind/>
+        <w:rPr>
+          <w:highlight w:val="none"/>
+        </w:rPr>
+      </w:pPr>
+      <w:r>
+        <w:rPr>
+          <w:highlight w:val="none"/>
+        </w:rPr>
+      </w:r>
+      <w:r>
+        <w:rPr>
+          <w:highlight w:val="none"/>
+        </w:rPr>
+      </w:r>
+    </w:p>
+    <w:p>
+      <w:pPr>
+        <w:pBdr/>
+        <w:spacing w:after="200" w:before="60" w:line="240" w:lineRule="auto"/>
+        <w:ind/>
+        <w:rPr>
+          <w:highlight w:val="none"/>
+        </w:rPr>
+      </w:pPr>
+      <w:r>
+        <w:rPr>
+          <w:highlight w:val="none"/>
+        </w:rPr>
+      </w:r>
+      <w:r>
+        <w:rPr>
+          <w:highlight w:val="none"/>
+        </w:rPr>
+      </w:r>
+    </w:p>
+    <w:p>
+      <w:pPr>
+        <w:pBdr/>
+        <w:spacing w:after="200" w:before="60" w:line="240" w:lineRule="auto"/>
+        <w:ind/>
+        <w:rPr>
+          <w:highlight w:val="none"/>
+        </w:rPr>
+      </w:pPr>
+      <w:r>
+        <w:rPr>
+          <w:highlight w:val="none"/>
+        </w:rPr>
+      </w:r>
+      <w:r>
+        <w:rPr>
+          <w:highlight w:val="none"/>
+        </w:rPr>
+      </w:r>
+    </w:p>
+    <w:p>
+      <w:pPr>
+        <w:pBdr/>
+        <w:spacing w:after="200" w:before="60" w:line="240" w:lineRule="auto"/>
+        <w:ind/>
+        <w:rPr>
+          <w:highlight w:val="none"/>
+        </w:rPr>
+      </w:pPr>
+      <w:r>
+        <w:rPr>
+          <w:highlight w:val="none"/>
+        </w:rPr>
+      </w:r>
+      <w:r>
+        <w:rPr>
+          <w:highlight w:val="none"/>
+        </w:rPr>
+      </w:r>
+    </w:p>
+    <w:p>
+      <w:pPr>
+        <w:pBdr/>
+        <w:spacing w:after="200" w:before="60" w:line="240" w:lineRule="auto"/>
+        <w:ind/>
+        <w:rPr>
+          <w:highlight w:val="none"/>
+        </w:rPr>
+      </w:pPr>
+      <w:r>
+        <w:rPr>
+          <w:highlight w:val="none"/>
+        </w:rPr>
+      </w:r>
+      <w:r>
+        <w:rPr>
+          <w:highlight w:val="none"/>
+        </w:rPr>
+      </w:r>
+    </w:p>
+    <w:p>
+      <w:pPr>
+        <w:pBdr/>
+        <w:spacing w:after="200" w:before="60" w:line="240" w:lineRule="auto"/>
+        <w:ind/>
+        <w:rPr>
+          <w:highlight w:val="none"/>
+        </w:rPr>
+      </w:pPr>
+      <w:r>
+        <w:rPr>
+          <w:highlight w:val="none"/>
+        </w:rPr>
+      </w:r>
+      <w:r>
+        <w:rPr>
+          <w:highlight w:val="none"/>
+        </w:rPr>
+      </w:r>
+    </w:p>
+    <w:p>
+      <w:pPr>
+        <w:pBdr/>
+        <w:spacing w:after="200" w:before="60" w:line="240" w:lineRule="auto"/>
+        <w:ind/>
+        <w:rPr>
+          <w:highlight w:val="none"/>
+        </w:rPr>
+      </w:pPr>
+      <w:r>
+        <w:rPr>
+          <w:highlight w:val="none"/>
+        </w:rPr>
+      </w:r>
+      <w:r>
+        <w:rPr>
+          <w:highlight w:val="none"/>
+        </w:rPr>
+      </w:r>
+    </w:p>
+    <w:p>
+      <w:pPr>
+        <w:pBdr/>
+        <w:spacing w:after="200" w:before="60" w:line="240" w:lineRule="auto"/>
+        <w:ind/>
+        <w:rPr>
+          <w:highlight w:val="none"/>
+        </w:rPr>
+      </w:pPr>
+      <w:r>
+        <w:rPr>
+          <w:rFonts w:ascii="Constantia" w:hAnsi="Constantia" w:eastAsia="Times New Roman" w:cs="Times New Roman"/>
+          <w:b/>
+          <w:bCs/>
+          <w:color w:val="000000"/>
+          <w:highlight w:val="none"/>
+          <w:lang w:eastAsia="es-ES"/>
+        </w:rPr>
+      </w:r>
+      <w:r/>
       <w:r>
         <w:rPr>
           <w:rFonts w:ascii="Constantia" w:hAnsi="Constantia" w:eastAsia="Times New Roman" w:cs="Times New Roman"/>
@@ -1110,7 +2191,7 @@
         <w:rFonts w:hint="default"/>
       </w:rPr>
       <w:start w:val="1"/>
-      <w:suff w:val="space"/>
+      <w:suff w:val="tab"/>
     </w:lvl>
     <w:lvl w:ilvl="1">
       <w:isLgl w:val="false"/>
@@ -1124,7 +2205,7 @@
       </w:pPr>
       <w:rPr/>
       <w:start w:val="1"/>
-      <w:suff w:val="space"/>
+      <w:suff w:val="tab"/>
     </w:lvl>
     <w:lvl w:ilvl="2">
       <w:isLgl w:val="false"/>
@@ -1138,7 +2219,7 @@
       </w:pPr>
       <w:rPr/>
       <w:start w:val="1"/>
-      <w:suff w:val="space"/>
+      <w:suff w:val="tab"/>
     </w:lvl>
     <w:lvl w:ilvl="3">
       <w:isLgl w:val="false"/>
@@ -1152,7 +2233,7 @@
       </w:pPr>
       <w:rPr/>
       <w:start w:val="1"/>
-      <w:suff w:val="space"/>
+      <w:suff w:val="tab"/>
     </w:lvl>
     <w:lvl w:ilvl="4">
       <w:isLgl w:val="false"/>
@@ -1166,7 +2247,7 @@
       </w:pPr>
       <w:rPr/>
       <w:start w:val="1"/>
-      <w:suff w:val="space"/>
+      <w:suff w:val="tab"/>
     </w:lvl>
     <w:lvl w:ilvl="5">
       <w:isLgl w:val="false"/>
@@ -1180,7 +2261,7 @@
       </w:pPr>
       <w:rPr/>
       <w:start w:val="1"/>
-      <w:suff w:val="space"/>
+      <w:suff w:val="tab"/>
     </w:lvl>
     <w:lvl w:ilvl="6">
       <w:isLgl w:val="false"/>
@@ -1194,7 +2275,7 @@
       </w:pPr>
       <w:rPr/>
       <w:start w:val="1"/>
-      <w:suff w:val="space"/>
+      <w:suff w:val="tab"/>
     </w:lvl>
     <w:lvl w:ilvl="7">
       <w:isLgl w:val="false"/>
@@ -1208,7 +2289,7 @@
       </w:pPr>
       <w:rPr/>
       <w:start w:val="1"/>
-      <w:suff w:val="space"/>
+      <w:suff w:val="tab"/>
     </w:lvl>
     <w:lvl w:ilvl="8">
       <w:isLgl w:val="false"/>
@@ -1222,7 +2303,7 @@
       </w:pPr>
       <w:rPr/>
       <w:start w:val="1"/>
-      <w:suff w:val="space"/>
+      <w:suff w:val="tab"/>
     </w:lvl>
   </w:abstractNum>
   <w:abstractNum w:abstractNumId="1">
@@ -1240,7 +2321,7 @@
         <w:rFonts w:ascii="Symbol" w:hAnsi="Symbol" w:eastAsia="Symbol" w:cs="Symbol"/>
       </w:rPr>
       <w:start w:val="1"/>
-      <w:suff w:val="space"/>
+      <w:suff w:val="tab"/>
     </w:lvl>
     <w:lvl w:ilvl="1">
       <w:isLgl w:val="false"/>
@@ -1256,7 +2337,7 @@
         <w:rFonts w:hint="default" w:ascii="Courier New" w:hAnsi="Courier New" w:eastAsia="Courier New" w:cs="Courier New"/>
       </w:rPr>
       <w:start w:val="1"/>
-      <w:suff w:val="space"/>
+      <w:suff w:val="tab"/>
     </w:lvl>
     <w:lvl w:ilvl="2">
       <w:isLgl w:val="false"/>
@@ -1272,7 +2353,7 @@
         <w:rFonts w:hint="default" w:ascii="Wingdings" w:hAnsi="Wingdings" w:eastAsia="Wingdings" w:cs="Wingdings"/>
       </w:rPr>
       <w:start w:val="1"/>
-      <w:suff w:val="space"/>
+      <w:suff w:val="tab"/>
     </w:lvl>
     <w:lvl w:ilvl="3">
       <w:isLgl w:val="false"/>
@@ -1288,7 +2369,7 @@
         <w:rFonts w:hint="default" w:ascii="Symbol" w:hAnsi="Symbol" w:eastAsia="Symbol" w:cs="Symbol"/>
       </w:rPr>
       <w:start w:val="1"/>
-      <w:suff w:val="space"/>
+      <w:suff w:val="tab"/>
     </w:lvl>
     <w:lvl w:ilvl="4">
       <w:isLgl w:val="false"/>
@@ -1304,7 +2385,7 @@
         <w:rFonts w:hint="default" w:ascii="Courier New" w:hAnsi="Courier New" w:eastAsia="Courier New" w:cs="Courier New"/>
       </w:rPr>
       <w:start w:val="1"/>
-      <w:suff w:val="space"/>
+      <w:suff w:val="tab"/>
     </w:lvl>
     <w:lvl w:ilvl="5">
       <w:isLgl w:val="false"/>
@@ -1320,7 +2401,7 @@
         <w:rFonts w:hint="default" w:ascii="Wingdings" w:hAnsi="Wingdings" w:eastAsia="Wingdings" w:cs="Wingdings"/>
       </w:rPr>
       <w:start w:val="1"/>
-      <w:suff w:val="space"/>
+      <w:suff w:val="tab"/>
     </w:lvl>
     <w:lvl w:ilvl="6">
       <w:isLgl w:val="false"/>
@@ -1336,7 +2417,7 @@
         <w:rFonts w:hint="default" w:ascii="Symbol" w:hAnsi="Symbol" w:eastAsia="Symbol" w:cs="Symbol"/>
       </w:rPr>
       <w:start w:val="1"/>
-      <w:suff w:val="space"/>
+      <w:suff w:val="tab"/>
     </w:lvl>
     <w:lvl w:ilvl="7">
       <w:isLgl w:val="false"/>
@@ -1352,7 +2433,7 @@
         <w:rFonts w:hint="default" w:ascii="Courier New" w:hAnsi="Courier New" w:eastAsia="Courier New" w:cs="Courier New"/>
       </w:rPr>
       <w:start w:val="1"/>
-      <w:suff w:val="space"/>
+      <w:suff w:val="tab"/>
     </w:lvl>
     <w:lvl w:ilvl="8">
       <w:isLgl w:val="false"/>
@@ -1368,7 +2449,7 @@
         <w:rFonts w:hint="default" w:ascii="Wingdings" w:hAnsi="Wingdings" w:eastAsia="Wingdings" w:cs="Wingdings"/>
       </w:rPr>
       <w:start w:val="1"/>
-      <w:suff w:val="space"/>
+      <w:suff w:val="tab"/>
     </w:lvl>
   </w:abstractNum>
   <w:num w:numId="1">

</xml_diff>

<commit_message>
U6A2 Proyecto spring-boot creado
</commit_message>
<xml_diff>
--- a/U6 Creacion de Informes/U6A1 Spring jdbc template/U6A1 - Ismael Bernad Tello .docx
+++ b/U6 Creacion de Informes/U6A1 Spring jdbc template/U6A1 - Ismael Bernad Tello .docx
@@ -362,7 +362,11 @@
       </w:r>
       <w:r>
         <w:rPr>
-          <w:highlight w:val="none"/>
+          <w:rFonts w:ascii="Constantia" w:hAnsi="Constantia" w:eastAsia="Times New Roman" w:cs="Times New Roman"/>
+          <w:color w:val="007789"/>
+          <w:sz w:val="72"/>
+          <w:szCs w:val="72"/>
+          <w:lang w:eastAsia="es-ES"/>
         </w:rPr>
       </w:r>
       <w:r>
@@ -885,7 +889,6 @@
           <w:color w:val="007789"/>
           <w:sz w:val="32"/>
           <w:szCs w:val="32"/>
-          <w:highlight w:val="none"/>
           <w:lang w:eastAsia="es-ES"/>
         </w:rPr>
       </w:r>
@@ -1073,6 +1076,15 @@
           <w:lang w:eastAsia="es-ES"/>
         </w:rPr>
       </w:r>
+      <w:r>
+        <w:rPr>
+          <w:rFonts w:ascii="Constantia" w:hAnsi="Constantia" w:eastAsia="Times New Roman" w:cs="Times New Roman"/>
+          <w:b/>
+          <w:bCs/>
+          <w:color w:val="000000"/>
+          <w:lang w:eastAsia="es-ES"/>
+        </w:rPr>
+      </w:r>
     </w:p>
     <w:p>
       <w:pPr>
@@ -1119,21 +1131,6 @@
           <w:lang w:eastAsia="es-ES"/>
         </w:rPr>
       </w:r>
-    </w:p>
-    <w:p>
-      <w:pPr>
-        <w:pBdr/>
-        <w:spacing w:after="200" w:before="60" w:line="240" w:lineRule="auto"/>
-        <w:ind/>
-        <w:rPr>
-          <w:rFonts w:ascii="Constantia" w:hAnsi="Constantia" w:eastAsia="Times New Roman" w:cs="Times New Roman"/>
-          <w:b/>
-          <w:bCs/>
-          <w:color w:val="000000"/>
-          <w:highlight w:val="none"/>
-          <w:lang w:eastAsia="es-ES"/>
-        </w:rPr>
-      </w:pPr>
       <w:r>
         <w:rPr>
           <w:rFonts w:ascii="Constantia" w:hAnsi="Constantia" w:eastAsia="Times New Roman" w:cs="Times New Roman"/>
@@ -1143,7 +1140,110 @@
           <w:highlight w:val="none"/>
           <w:lang w:eastAsia="es-ES"/>
         </w:rPr>
-        <w:t xml:space="preserve">**CAPTURA CON EL ARCHIVO POM.XML RELLENADO CON LAS DEPENDENCIAS*</w:t>
+      </w:r>
+    </w:p>
+    <w:p>
+      <w:pPr>
+        <w:pBdr/>
+        <w:spacing w:after="200" w:before="60" w:line="240" w:lineRule="auto"/>
+        <w:ind/>
+        <w:rPr>
+          <w:rFonts w:ascii="Constantia" w:hAnsi="Constantia" w:eastAsia="Times New Roman" w:cs="Times New Roman"/>
+          <w:b/>
+          <w:bCs/>
+          <w:color w:val="000000"/>
+          <w:highlight w:val="none"/>
+          <w:lang w:eastAsia="es-ES"/>
+        </w:rPr>
+      </w:pPr>
+      <w:r>
+        <w:rPr>
+          <w:rFonts w:ascii="Constantia" w:hAnsi="Constantia" w:eastAsia="Times New Roman" w:cs="Times New Roman"/>
+          <w:b/>
+          <w:bCs/>
+          <w:color w:val="000000"/>
+          <w:highlight w:val="none"/>
+          <w:lang w:eastAsia="es-ES"/>
+        </w:rPr>
+      </w:r>
+      <w:r>
+        <mc:AlternateContent>
+          <mc:Choice Requires="wpg">
+            <w:drawing>
+              <wp:inline xmlns:wp="http://schemas.openxmlformats.org/drawingml/2006/wordprocessingDrawing" distT="0" distB="0" distL="0" distR="0">
+                <wp:extent cx="5400040" cy="5906982"/>
+                <wp:effectExtent l="0" t="0" r="0" b="0"/>
+                <wp:docPr id="2" name=""/>
+                <wp:cNvGraphicFramePr>
+                  <a:graphicFrameLocks xmlns:a="http://schemas.openxmlformats.org/drawingml/2006/main" noChangeAspect="1"/>
+                </wp:cNvGraphicFramePr>
+                <a:graphic xmlns:a="http://schemas.openxmlformats.org/drawingml/2006/main">
+                  <a:graphicData uri="http://schemas.openxmlformats.org/drawingml/2006/picture">
+                    <pic:pic xmlns:pic="http://schemas.openxmlformats.org/drawingml/2006/picture">
+                      <pic:nvPicPr>
+                        <pic:cNvPr id="1483032724" name=""/>
+                        <pic:cNvPicPr>
+                          <a:picLocks noChangeAspect="1"/>
+                        </pic:cNvPicPr>
+                        <pic:nvPr/>
+                      </pic:nvPicPr>
+                      <pic:blipFill>
+                        <a:blip r:embed="rId11"/>
+                        <a:stretch/>
+                      </pic:blipFill>
+                      <pic:spPr bwMode="auto">
+                        <a:xfrm>
+                          <a:off x="0" y="0"/>
+                          <a:ext cx="5400039" cy="5906982"/>
+                        </a:xfrm>
+                        <a:prstGeom prst="rect">
+                          <a:avLst/>
+                        </a:prstGeom>
+                      </pic:spPr>
+                    </pic:pic>
+                  </a:graphicData>
+                </a:graphic>
+              </wp:inline>
+            </w:drawing>
+          </mc:Choice>
+          <mc:Fallback>
+            <w:pict>
+              <v:shapetype id="_x0000_t75" coordsize="21600,21600" o:spt="75" o:preferrelative="t" path="m@4@5l@4@11@9@11@9@5xe" filled="f" stroked="f">
+                <v:stroke joinstyle="miter"/>
+                <v:formulas>
+                  <v:f eqn="if lineDrawn pixelLineWidth 0"/>
+                  <v:f eqn="sum @0 1 0"/>
+                  <v:f eqn="sum 0 0 @1"/>
+                  <v:f eqn="prod @2 1 2"/>
+                  <v:f eqn="prod @3 21600 pixelWidth"/>
+                  <v:f eqn="prod @3 21600 pixelHeight"/>
+                  <v:f eqn="sum @0 0 1"/>
+                  <v:f eqn="prod @6 1 2"/>
+                  <v:f eqn="prod @7 21600 pixelWidth"/>
+                  <v:f eqn="sum @8 21600 0"/>
+                  <v:f eqn="prod @7 21600 pixelHeight"/>
+                  <v:f eqn="sum @10 21600 0"/>
+                </v:formulas>
+                <v:path o:extrusionok="f" gradientshapeok="t" o:connecttype="rect"/>
+                <o:lock v:ext="edit" aspectratio="t"/>
+              </v:shapetype>
+              <v:shape id="_x0000_i1" o:spid="_x0000_s1" type="#_x0000_t75" style="width:425.20pt;height:465.12pt;mso-wrap-distance-left:0.00pt;mso-wrap-distance-top:0.00pt;mso-wrap-distance-right:0.00pt;mso-wrap-distance-bottom:0.00pt;z-index:1;" stroked="false">
+                <v:imagedata r:id="rId11" o:title=""/>
+                <o:lock v:ext="edit" rotation="t"/>
+              </v:shape>
+            </w:pict>
+          </mc:Fallback>
+        </mc:AlternateContent>
+      </w:r>
+      <w:r>
+        <w:rPr>
+          <w:rFonts w:ascii="Constantia" w:hAnsi="Constantia" w:eastAsia="Times New Roman" w:cs="Times New Roman"/>
+          <w:b/>
+          <w:bCs/>
+          <w:color w:val="000000"/>
+          <w:highlight w:val="none"/>
+          <w:lang w:eastAsia="es-ES"/>
+        </w:rPr>
       </w:r>
       <w:r>
         <w:rPr>
@@ -1184,6 +1284,190 @@
           <w:b/>
           <w:bCs/>
           <w:color w:val="000000"/>
+          <w:lang w:eastAsia="es-ES"/>
+        </w:rPr>
+      </w:r>
+      <w:r>
+        <w:rPr>
+          <w:rFonts w:ascii="Constantia" w:hAnsi="Constantia" w:eastAsia="Times New Roman" w:cs="Times New Roman"/>
+          <w:b/>
+          <w:bCs/>
+          <w:color w:val="000000"/>
+          <w:lang w:eastAsia="es-ES"/>
+        </w:rPr>
+      </w:r>
+    </w:p>
+    <w:p>
+      <w:pPr>
+        <w:pBdr/>
+        <w:spacing w:after="200" w:before="60" w:line="240" w:lineRule="auto"/>
+        <w:ind/>
+        <w:rPr>
+          <w:rFonts w:ascii="Constantia" w:hAnsi="Constantia" w:eastAsia="Times New Roman" w:cs="Times New Roman"/>
+          <w:b/>
+          <w:bCs/>
+          <w:color w:val="000000"/>
+          <w:highlight w:val="none"/>
+          <w:lang w:eastAsia="es-ES"/>
+        </w:rPr>
+      </w:pPr>
+      <w:r>
+        <w:rPr>
+          <w:rFonts w:ascii="Constantia" w:hAnsi="Constantia" w:eastAsia="Times New Roman" w:cs="Times New Roman"/>
+          <w:b/>
+          <w:bCs/>
+          <w:color w:val="000000"/>
+          <w:highlight w:val="none"/>
+          <w:lang w:eastAsia="es-ES"/>
+        </w:rPr>
+      </w:r>
+      <w:r>
+        <w:rPr>
+          <w:rFonts w:ascii="Constantia" w:hAnsi="Constantia" w:eastAsia="Times New Roman" w:cs="Times New Roman"/>
+          <w:b/>
+          <w:bCs/>
+          <w:color w:val="000000"/>
+          <w:highlight w:val="none"/>
+          <w:lang w:eastAsia="es-ES"/>
+        </w:rPr>
+      </w:r>
+    </w:p>
+    <w:p>
+      <w:pPr>
+        <w:pBdr/>
+        <w:spacing w:after="200" w:before="60" w:line="240" w:lineRule="auto"/>
+        <w:ind/>
+        <w:rPr>
+          <w:rFonts w:ascii="Constantia" w:hAnsi="Constantia" w:eastAsia="Times New Roman" w:cs="Times New Roman"/>
+          <w:b/>
+          <w:bCs/>
+          <w:color w:val="000000"/>
+          <w:highlight w:val="none"/>
+          <w:lang w:eastAsia="es-ES"/>
+        </w:rPr>
+      </w:pPr>
+      <w:r>
+        <w:rPr>
+          <w:rFonts w:ascii="Constantia" w:hAnsi="Constantia" w:eastAsia="Times New Roman" w:cs="Times New Roman"/>
+          <w:b/>
+          <w:bCs/>
+          <w:color w:val="000000"/>
+          <w:highlight w:val="none"/>
+          <w:lang w:eastAsia="es-ES"/>
+        </w:rPr>
+      </w:r>
+      <w:r>
+        <w:rPr>
+          <w:rFonts w:ascii="Constantia" w:hAnsi="Constantia" w:eastAsia="Times New Roman" w:cs="Times New Roman"/>
+          <w:b/>
+          <w:bCs/>
+          <w:color w:val="000000"/>
+          <w:highlight w:val="none"/>
+          <w:lang w:eastAsia="es-ES"/>
+        </w:rPr>
+      </w:r>
+    </w:p>
+    <w:p>
+      <w:pPr>
+        <w:pBdr/>
+        <w:spacing w:after="200" w:before="60" w:line="240" w:lineRule="auto"/>
+        <w:ind/>
+        <w:rPr>
+          <w:rFonts w:ascii="Constantia" w:hAnsi="Constantia" w:eastAsia="Times New Roman" w:cs="Times New Roman"/>
+          <w:b/>
+          <w:bCs/>
+          <w:color w:val="000000"/>
+          <w:highlight w:val="none"/>
+          <w:lang w:eastAsia="es-ES"/>
+        </w:rPr>
+      </w:pPr>
+      <w:r>
+        <w:rPr>
+          <w:rFonts w:ascii="Constantia" w:hAnsi="Constantia" w:eastAsia="Times New Roman" w:cs="Times New Roman"/>
+          <w:b/>
+          <w:bCs/>
+          <w:color w:val="000000"/>
+          <w:highlight w:val="none"/>
+          <w:lang w:eastAsia="es-ES"/>
+        </w:rPr>
+      </w:r>
+      <w:r>
+        <w:rPr>
+          <w:rFonts w:ascii="Constantia" w:hAnsi="Constantia" w:eastAsia="Times New Roman" w:cs="Times New Roman"/>
+          <w:b/>
+          <w:bCs/>
+          <w:color w:val="000000"/>
+          <w:highlight w:val="none"/>
+          <w:lang w:eastAsia="es-ES"/>
+        </w:rPr>
+      </w:r>
+    </w:p>
+    <w:p>
+      <w:pPr>
+        <w:pBdr/>
+        <w:spacing w:after="200" w:before="60" w:line="240" w:lineRule="auto"/>
+        <w:ind/>
+        <w:rPr>
+          <w:rFonts w:ascii="Constantia" w:hAnsi="Constantia" w:eastAsia="Times New Roman" w:cs="Times New Roman"/>
+          <w:b/>
+          <w:bCs/>
+          <w:color w:val="000000"/>
+          <w:highlight w:val="none"/>
+          <w:lang w:eastAsia="es-ES"/>
+        </w:rPr>
+      </w:pPr>
+      <w:r>
+        <w:rPr>
+          <w:rFonts w:ascii="Constantia" w:hAnsi="Constantia" w:eastAsia="Times New Roman" w:cs="Times New Roman"/>
+          <w:b/>
+          <w:bCs/>
+          <w:color w:val="000000"/>
+          <w:highlight w:val="none"/>
+          <w:lang w:eastAsia="es-ES"/>
+        </w:rPr>
+      </w:r>
+      <w:r>
+        <w:rPr>
+          <w:rFonts w:ascii="Constantia" w:hAnsi="Constantia" w:eastAsia="Times New Roman" w:cs="Times New Roman"/>
+          <w:b/>
+          <w:bCs/>
+          <w:color w:val="000000"/>
+          <w:highlight w:val="none"/>
+          <w:lang w:eastAsia="es-ES"/>
+        </w:rPr>
+      </w:r>
+    </w:p>
+    <w:p>
+      <w:pPr>
+        <w:pBdr/>
+        <w:spacing w:after="200" w:before="60" w:line="240" w:lineRule="auto"/>
+        <w:ind/>
+        <w:rPr>
+          <w:rFonts w:ascii="Constantia" w:hAnsi="Constantia" w:eastAsia="Times New Roman" w:cs="Times New Roman"/>
+          <w:b/>
+          <w:bCs/>
+          <w:color w:val="000000"/>
+          <w:highlight w:val="none"/>
+          <w:lang w:eastAsia="es-ES"/>
+        </w:rPr>
+      </w:pPr>
+      <w:r>
+        <w:rPr>
+          <w:rFonts w:ascii="Constantia" w:hAnsi="Constantia" w:eastAsia="Times New Roman" w:cs="Times New Roman"/>
+          <w:b/>
+          <w:bCs/>
+          <w:color w:val="000000"/>
+          <w:highlight w:val="none"/>
+          <w:lang w:eastAsia="es-ES"/>
+        </w:rPr>
+      </w:r>
+      <w:r>
+        <w:rPr>
+          <w:rFonts w:ascii="Constantia" w:hAnsi="Constantia" w:eastAsia="Times New Roman" w:cs="Times New Roman"/>
+          <w:b/>
+          <w:bCs/>
+          <w:color w:val="000000"/>
+          <w:highlight w:val="none"/>
           <w:lang w:eastAsia="es-ES"/>
         </w:rPr>
       </w:r>
@@ -1225,16 +1509,6 @@
       </w:r>
       <w:r>
         <w:rPr>
-          <w:highlight w:val="none"/>
-        </w:rPr>
-      </w:r>
-      <w:r>
-        <w:rPr>
-          <w:highlight w:val="none"/>
-        </w:rPr>
-      </w:r>
-      <w:r>
-        <w:rPr>
           <w:rFonts w:ascii="Constantia" w:hAnsi="Constantia" w:eastAsia="Times New Roman" w:cs="Times New Roman"/>
           <w:b/>
           <w:bCs/>
@@ -1265,7 +1539,7 @@
               <wp:inline xmlns:wp="http://schemas.openxmlformats.org/drawingml/2006/wordprocessingDrawing" distT="0" distB="0" distL="0" distR="0">
                 <wp:extent cx="3381375" cy="2171700"/>
                 <wp:effectExtent l="0" t="0" r="0" b="0"/>
-                <wp:docPr id="2" name=""/>
+                <wp:docPr id="3" name=""/>
                 <wp:cNvGraphicFramePr>
                   <a:graphicFrameLocks xmlns:a="http://schemas.openxmlformats.org/drawingml/2006/main" noChangeAspect="1"/>
                 </wp:cNvGraphicFramePr>
@@ -1280,7 +1554,7 @@
                         <pic:nvPr/>
                       </pic:nvPicPr>
                       <pic:blipFill>
-                        <a:blip r:embed="rId11"/>
+                        <a:blip r:embed="rId12"/>
                         <a:stretch/>
                       </pic:blipFill>
                       <pic:spPr bwMode="auto">
@@ -1319,8 +1593,8 @@
                 <v:path o:extrusionok="f" gradientshapeok="t" o:connecttype="rect"/>
                 <o:lock v:ext="edit" aspectratio="t"/>
               </v:shapetype>
-              <v:shape id="_x0000_i1" o:spid="_x0000_s1" type="#_x0000_t75" style="width:266.25pt;height:171.00pt;mso-wrap-distance-left:0.00pt;mso-wrap-distance-top:0.00pt;mso-wrap-distance-right:0.00pt;mso-wrap-distance-bottom:0.00pt;z-index:1;" stroked="false">
-                <v:imagedata r:id="rId11" o:title=""/>
+              <v:shape id="_x0000_i2" o:spid="_x0000_s2" type="#_x0000_t75" style="width:266.25pt;height:171.00pt;mso-wrap-distance-left:0.00pt;mso-wrap-distance-top:0.00pt;mso-wrap-distance-right:0.00pt;mso-wrap-distance-bottom:0.00pt;z-index:1;" stroked="false">
+                <v:imagedata r:id="rId12" o:title=""/>
                 <o:lock v:ext="edit" rotation="t"/>
               </v:shape>
             </w:pict>
@@ -1357,25 +1631,57 @@
           <w:highlight w:val="none"/>
         </w:rPr>
       </w:r>
-    </w:p>
-    <w:p>
-      <w:pPr>
-        <w:pBdr/>
-        <w:spacing w:after="200" w:before="60" w:line="240" w:lineRule="auto"/>
-        <w:ind/>
+      <w:r>
         <w:rPr>
           <w:highlight w:val="none"/>
         </w:rPr>
+      </w:r>
+    </w:p>
+    <w:p>
+      <w:pPr>
+        <w:pBdr/>
+        <w:spacing w:after="200" w:before="60" w:line="240" w:lineRule="auto"/>
+        <w:ind/>
+        <w:rPr>
+          <w:rFonts w:ascii="Constantia" w:hAnsi="Constantia" w:eastAsia="Times New Roman" w:cs="Times New Roman"/>
+          <w:b/>
+          <w:bCs/>
+          <w:color w:val="000000"/>
+          <w:highlight w:val="none"/>
+          <w:lang w:eastAsia="es-ES"/>
+          <w14:ligatures w14:val="none"/>
+        </w:rPr>
       </w:pPr>
       <w:r>
         <w:rPr>
+          <w:rFonts w:ascii="Constantia" w:hAnsi="Constantia" w:eastAsia="Times New Roman" w:cs="Times New Roman"/>
+          <w:b/>
+          <w:bCs/>
+          <w:color w:val="000000"/>
           <w:highlight w:val="none"/>
+          <w:lang w:eastAsia="es-ES"/>
         </w:rPr>
         <w:t xml:space="preserve">Creamos los archivos que se indican en el tutorial  y ponemos dentro  lo correspondiente para cada uno:</w:t>
       </w:r>
       <w:r>
         <w:rPr>
+          <w:rFonts w:ascii="Constantia" w:hAnsi="Constantia" w:eastAsia="Times New Roman" w:cs="Times New Roman"/>
+          <w:b/>
+          <w:bCs/>
+          <w:color w:val="000000"/>
           <w:highlight w:val="none"/>
+          <w:lang w:eastAsia="es-ES"/>
+        </w:rPr>
+      </w:r>
+      <w:r>
+        <w:rPr>
+          <w:rFonts w:ascii="Constantia" w:hAnsi="Constantia" w:eastAsia="Times New Roman" w:cs="Times New Roman"/>
+          <w:b/>
+          <w:bCs/>
+          <w:color w:val="000000"/>
+          <w:highlight w:val="none"/>
+          <w:lang w:eastAsia="es-ES"/>
+          <w14:ligatures w14:val="none"/>
         </w:rPr>
       </w:r>
     </w:p>
@@ -1400,7 +1706,7 @@
               <wp:inline xmlns:wp="http://schemas.openxmlformats.org/drawingml/2006/wordprocessingDrawing" distT="0" distB="0" distL="0" distR="0">
                 <wp:extent cx="5400040" cy="2964397"/>
                 <wp:effectExtent l="0" t="0" r="0" b="0"/>
-                <wp:docPr id="3" name=""/>
+                <wp:docPr id="4" name=""/>
                 <wp:cNvGraphicFramePr>
                   <a:graphicFrameLocks xmlns:a="http://schemas.openxmlformats.org/drawingml/2006/main" noChangeAspect="1"/>
                 </wp:cNvGraphicFramePr>
@@ -1415,7 +1721,7 @@
                         <pic:nvPr/>
                       </pic:nvPicPr>
                       <pic:blipFill>
-                        <a:blip r:embed="rId12"/>
+                        <a:blip r:embed="rId13"/>
                         <a:stretch/>
                       </pic:blipFill>
                       <pic:spPr bwMode="auto">
@@ -1454,8 +1760,8 @@
                 <v:path o:extrusionok="f" gradientshapeok="t" o:connecttype="rect"/>
                 <o:lock v:ext="edit" aspectratio="t"/>
               </v:shapetype>
-              <v:shape id="_x0000_i2" o:spid="_x0000_s2" type="#_x0000_t75" style="width:425.20pt;height:233.42pt;mso-wrap-distance-left:0.00pt;mso-wrap-distance-top:0.00pt;mso-wrap-distance-right:0.00pt;mso-wrap-distance-bottom:0.00pt;z-index:1;" stroked="false">
-                <v:imagedata r:id="rId12" o:title=""/>
+              <v:shape id="_x0000_i3" o:spid="_x0000_s3" type="#_x0000_t75" style="width:425.20pt;height:233.42pt;mso-wrap-distance-left:0.00pt;mso-wrap-distance-top:0.00pt;mso-wrap-distance-right:0.00pt;mso-wrap-distance-bottom:0.00pt;z-index:1;" stroked="false">
+                <v:imagedata r:id="rId13" o:title=""/>
                 <o:lock v:ext="edit" rotation="t"/>
               </v:shape>
             </w:pict>
@@ -1473,17 +1779,26 @@
           <w:highlight w:val="none"/>
         </w:rPr>
       </w:r>
-      <w:r/>
-    </w:p>
-    <w:p>
-      <w:pPr>
-        <w:pBdr/>
-        <w:spacing w:after="200" w:before="60" w:line="240" w:lineRule="auto"/>
-        <w:ind/>
+      <w:r>
         <w:rPr>
           <w:highlight w:val="none"/>
         </w:rPr>
-      </w:pPr>
+      </w:r>
+    </w:p>
+    <w:p>
+      <w:pPr>
+        <w:pBdr/>
+        <w:spacing w:after="200" w:before="60" w:line="240" w:lineRule="auto"/>
+        <w:ind/>
+        <w:rPr>
+          <w:highlight w:val="none"/>
+        </w:rPr>
+      </w:pPr>
+      <w:r>
+        <w:rPr>
+          <w:highlight w:val="none"/>
+        </w:rPr>
+      </w:r>
       <w:r>
         <w:rPr>
           <w:highlight w:val="none"/>
@@ -1514,16 +1829,26 @@
           <w:highlight w:val="none"/>
         </w:rPr>
       </w:r>
-    </w:p>
-    <w:p>
-      <w:pPr>
-        <w:pBdr/>
-        <w:spacing w:after="200" w:before="60" w:line="240" w:lineRule="auto"/>
-        <w:ind/>
+      <w:r>
         <w:rPr>
           <w:highlight w:val="none"/>
         </w:rPr>
-      </w:pPr>
+      </w:r>
+    </w:p>
+    <w:p>
+      <w:pPr>
+        <w:pBdr/>
+        <w:spacing w:after="200" w:before="60" w:line="240" w:lineRule="auto"/>
+        <w:ind/>
+        <w:rPr>
+          <w:highlight w:val="none"/>
+        </w:rPr>
+      </w:pPr>
+      <w:r>
+        <w:rPr>
+          <w:highlight w:val="none"/>
+        </w:rPr>
+      </w:r>
       <w:r>
         <w:rPr>
           <w:highlight w:val="none"/>
@@ -1554,16 +1879,26 @@
           <w:highlight w:val="none"/>
         </w:rPr>
       </w:r>
-    </w:p>
-    <w:p>
-      <w:pPr>
-        <w:pBdr/>
-        <w:spacing w:after="200" w:before="60" w:line="240" w:lineRule="auto"/>
-        <w:ind/>
+      <w:r>
         <w:rPr>
           <w:highlight w:val="none"/>
         </w:rPr>
-      </w:pPr>
+      </w:r>
+    </w:p>
+    <w:p>
+      <w:pPr>
+        <w:pBdr/>
+        <w:spacing w:after="200" w:before="60" w:line="240" w:lineRule="auto"/>
+        <w:ind/>
+        <w:rPr>
+          <w:highlight w:val="none"/>
+        </w:rPr>
+      </w:pPr>
+      <w:r>
+        <w:rPr>
+          <w:highlight w:val="none"/>
+        </w:rPr>
+      </w:r>
       <w:r>
         <w:rPr>
           <w:highlight w:val="none"/>
@@ -1594,16 +1929,26 @@
           <w:highlight w:val="none"/>
         </w:rPr>
       </w:r>
-    </w:p>
-    <w:p>
-      <w:pPr>
-        <w:pBdr/>
-        <w:spacing w:after="200" w:before="60" w:line="240" w:lineRule="auto"/>
-        <w:ind/>
+      <w:r>
         <w:rPr>
           <w:highlight w:val="none"/>
         </w:rPr>
-      </w:pPr>
+      </w:r>
+    </w:p>
+    <w:p>
+      <w:pPr>
+        <w:pBdr/>
+        <w:spacing w:after="200" w:before="60" w:line="240" w:lineRule="auto"/>
+        <w:ind/>
+        <w:rPr>
+          <w:highlight w:val="none"/>
+        </w:rPr>
+      </w:pPr>
+      <w:r>
+        <w:rPr>
+          <w:highlight w:val="none"/>
+        </w:rPr>
+      </w:r>
       <w:r>
         <w:rPr>
           <w:highlight w:val="none"/>
@@ -1634,16 +1979,26 @@
           <w:highlight w:val="none"/>
         </w:rPr>
       </w:r>
-    </w:p>
-    <w:p>
-      <w:pPr>
-        <w:pBdr/>
-        <w:spacing w:after="200" w:before="60" w:line="240" w:lineRule="auto"/>
-        <w:ind/>
+      <w:r>
         <w:rPr>
           <w:highlight w:val="none"/>
         </w:rPr>
-      </w:pPr>
+      </w:r>
+    </w:p>
+    <w:p>
+      <w:pPr>
+        <w:pBdr/>
+        <w:spacing w:after="200" w:before="60" w:line="240" w:lineRule="auto"/>
+        <w:ind/>
+        <w:rPr>
+          <w:highlight w:val="none"/>
+        </w:rPr>
+      </w:pPr>
+      <w:r>
+        <w:rPr>
+          <w:highlight w:val="none"/>
+        </w:rPr>
+      </w:r>
       <w:r>
         <w:rPr>
           <w:highlight w:val="none"/>
@@ -1674,16 +2029,26 @@
           <w:highlight w:val="none"/>
         </w:rPr>
       </w:r>
-    </w:p>
-    <w:p>
-      <w:pPr>
-        <w:pBdr/>
-        <w:spacing w:after="200" w:before="60" w:line="240" w:lineRule="auto"/>
-        <w:ind/>
+      <w:r>
         <w:rPr>
           <w:highlight w:val="none"/>
         </w:rPr>
-      </w:pPr>
+      </w:r>
+    </w:p>
+    <w:p>
+      <w:pPr>
+        <w:pBdr/>
+        <w:spacing w:after="200" w:before="60" w:line="240" w:lineRule="auto"/>
+        <w:ind/>
+        <w:rPr>
+          <w:highlight w:val="none"/>
+        </w:rPr>
+      </w:pPr>
+      <w:r>
+        <w:rPr>
+          <w:highlight w:val="none"/>
+        </w:rPr>
+      </w:r>
       <w:r>
         <w:rPr>
           <w:highlight w:val="none"/>
@@ -1714,16 +2079,26 @@
           <w:highlight w:val="none"/>
         </w:rPr>
       </w:r>
-    </w:p>
-    <w:p>
-      <w:pPr>
-        <w:pBdr/>
-        <w:spacing w:after="200" w:before="60" w:line="240" w:lineRule="auto"/>
-        <w:ind/>
+      <w:r>
         <w:rPr>
           <w:highlight w:val="none"/>
         </w:rPr>
-      </w:pPr>
+      </w:r>
+    </w:p>
+    <w:p>
+      <w:pPr>
+        <w:pBdr/>
+        <w:spacing w:after="200" w:before="60" w:line="240" w:lineRule="auto"/>
+        <w:ind/>
+        <w:rPr>
+          <w:highlight w:val="none"/>
+        </w:rPr>
+      </w:pPr>
+      <w:r>
+        <w:rPr>
+          <w:highlight w:val="none"/>
+        </w:rPr>
+      </w:r>
       <w:r>
         <w:rPr>
           <w:highlight w:val="none"/>
@@ -1754,16 +2129,26 @@
           <w:highlight w:val="none"/>
         </w:rPr>
       </w:r>
-    </w:p>
-    <w:p>
-      <w:pPr>
-        <w:pBdr/>
-        <w:spacing w:after="200" w:before="60" w:line="240" w:lineRule="auto"/>
-        <w:ind/>
+      <w:r>
         <w:rPr>
           <w:highlight w:val="none"/>
         </w:rPr>
-      </w:pPr>
+      </w:r>
+    </w:p>
+    <w:p>
+      <w:pPr>
+        <w:pBdr/>
+        <w:spacing w:after="200" w:before="60" w:line="240" w:lineRule="auto"/>
+        <w:ind/>
+        <w:rPr>
+          <w:highlight w:val="none"/>
+        </w:rPr>
+      </w:pPr>
+      <w:r>
+        <w:rPr>
+          <w:highlight w:val="none"/>
+        </w:rPr>
+      </w:r>
       <w:r>
         <w:rPr>
           <w:highlight w:val="none"/>
@@ -1794,16 +2179,26 @@
           <w:highlight w:val="none"/>
         </w:rPr>
       </w:r>
-    </w:p>
-    <w:p>
-      <w:pPr>
-        <w:pBdr/>
-        <w:spacing w:after="200" w:before="60" w:line="240" w:lineRule="auto"/>
-        <w:ind/>
+      <w:r>
         <w:rPr>
           <w:highlight w:val="none"/>
         </w:rPr>
-      </w:pPr>
+      </w:r>
+    </w:p>
+    <w:p>
+      <w:pPr>
+        <w:pBdr/>
+        <w:spacing w:after="200" w:before="60" w:line="240" w:lineRule="auto"/>
+        <w:ind/>
+        <w:rPr>
+          <w:highlight w:val="none"/>
+        </w:rPr>
+      </w:pPr>
+      <w:r>
+        <w:rPr>
+          <w:highlight w:val="none"/>
+        </w:rPr>
+      </w:r>
       <w:r>
         <w:rPr>
           <w:highlight w:val="none"/>
@@ -1834,16 +2229,26 @@
           <w:highlight w:val="none"/>
         </w:rPr>
       </w:r>
-    </w:p>
-    <w:p>
-      <w:pPr>
-        <w:pBdr/>
-        <w:spacing w:after="200" w:before="60" w:line="240" w:lineRule="auto"/>
-        <w:ind/>
+      <w:r>
         <w:rPr>
           <w:highlight w:val="none"/>
         </w:rPr>
-      </w:pPr>
+      </w:r>
+    </w:p>
+    <w:p>
+      <w:pPr>
+        <w:pBdr/>
+        <w:spacing w:after="200" w:before="60" w:line="240" w:lineRule="auto"/>
+        <w:ind/>
+        <w:rPr>
+          <w:highlight w:val="none"/>
+        </w:rPr>
+      </w:pPr>
+      <w:r>
+        <w:rPr>
+          <w:highlight w:val="none"/>
+        </w:rPr>
+      </w:r>
       <w:r>
         <w:rPr>
           <w:highlight w:val="none"/>
@@ -1874,16 +2279,26 @@
           <w:highlight w:val="none"/>
         </w:rPr>
       </w:r>
-    </w:p>
-    <w:p>
-      <w:pPr>
-        <w:pBdr/>
-        <w:spacing w:after="200" w:before="60" w:line="240" w:lineRule="auto"/>
-        <w:ind/>
+      <w:r>
         <w:rPr>
           <w:highlight w:val="none"/>
         </w:rPr>
-      </w:pPr>
+      </w:r>
+    </w:p>
+    <w:p>
+      <w:pPr>
+        <w:pBdr/>
+        <w:spacing w:after="200" w:before="60" w:line="240" w:lineRule="auto"/>
+        <w:ind/>
+        <w:rPr>
+          <w:highlight w:val="none"/>
+        </w:rPr>
+      </w:pPr>
+      <w:r>
+        <w:rPr>
+          <w:highlight w:val="none"/>
+        </w:rPr>
+      </w:r>
       <w:r>
         <w:rPr>
           <w:highlight w:val="none"/>
@@ -1914,16 +2329,26 @@
           <w:highlight w:val="none"/>
         </w:rPr>
       </w:r>
-    </w:p>
-    <w:p>
-      <w:pPr>
-        <w:pBdr/>
-        <w:spacing w:after="200" w:before="60" w:line="240" w:lineRule="auto"/>
-        <w:ind/>
+      <w:r>
         <w:rPr>
           <w:highlight w:val="none"/>
         </w:rPr>
-      </w:pPr>
+      </w:r>
+    </w:p>
+    <w:p>
+      <w:pPr>
+        <w:pBdr/>
+        <w:spacing w:after="200" w:before="60" w:line="240" w:lineRule="auto"/>
+        <w:ind/>
+        <w:rPr>
+          <w:highlight w:val="none"/>
+        </w:rPr>
+      </w:pPr>
+      <w:r>
+        <w:rPr>
+          <w:highlight w:val="none"/>
+        </w:rPr>
+      </w:r>
       <w:r>
         <w:rPr>
           <w:highlight w:val="none"/>
@@ -1954,16 +2379,26 @@
           <w:highlight w:val="none"/>
         </w:rPr>
       </w:r>
-    </w:p>
-    <w:p>
-      <w:pPr>
-        <w:pBdr/>
-        <w:spacing w:after="200" w:before="60" w:line="240" w:lineRule="auto"/>
-        <w:ind/>
+      <w:r>
         <w:rPr>
           <w:highlight w:val="none"/>
         </w:rPr>
-      </w:pPr>
+      </w:r>
+    </w:p>
+    <w:p>
+      <w:pPr>
+        <w:pBdr/>
+        <w:spacing w:after="200" w:before="60" w:line="240" w:lineRule="auto"/>
+        <w:ind/>
+        <w:rPr>
+          <w:highlight w:val="none"/>
+        </w:rPr>
+      </w:pPr>
+      <w:r>
+        <w:rPr>
+          <w:highlight w:val="none"/>
+        </w:rPr>
+      </w:r>
       <w:r>
         <w:rPr>
           <w:highlight w:val="none"/>
@@ -1994,16 +2429,26 @@
           <w:highlight w:val="none"/>
         </w:rPr>
       </w:r>
-    </w:p>
-    <w:p>
-      <w:pPr>
-        <w:pBdr/>
-        <w:spacing w:after="200" w:before="60" w:line="240" w:lineRule="auto"/>
-        <w:ind/>
+      <w:r>
         <w:rPr>
           <w:highlight w:val="none"/>
         </w:rPr>
-      </w:pPr>
+      </w:r>
+    </w:p>
+    <w:p>
+      <w:pPr>
+        <w:pBdr/>
+        <w:spacing w:after="200" w:before="60" w:line="240" w:lineRule="auto"/>
+        <w:ind/>
+        <w:rPr>
+          <w:highlight w:val="none"/>
+        </w:rPr>
+      </w:pPr>
+      <w:r>
+        <w:rPr>
+          <w:highlight w:val="none"/>
+        </w:rPr>
+      </w:r>
       <w:r>
         <w:rPr>
           <w:highlight w:val="none"/>
@@ -2034,16 +2479,26 @@
           <w:highlight w:val="none"/>
         </w:rPr>
       </w:r>
-    </w:p>
-    <w:p>
-      <w:pPr>
-        <w:pBdr/>
-        <w:spacing w:after="200" w:before="60" w:line="240" w:lineRule="auto"/>
-        <w:ind/>
+      <w:r>
         <w:rPr>
           <w:highlight w:val="none"/>
         </w:rPr>
-      </w:pPr>
+      </w:r>
+    </w:p>
+    <w:p>
+      <w:pPr>
+        <w:pBdr/>
+        <w:spacing w:after="200" w:before="60" w:line="240" w:lineRule="auto"/>
+        <w:ind/>
+        <w:rPr>
+          <w:highlight w:val="none"/>
+        </w:rPr>
+      </w:pPr>
+      <w:r>
+        <w:rPr>
+          <w:highlight w:val="none"/>
+        </w:rPr>
+      </w:r>
       <w:r>
         <w:rPr>
           <w:highlight w:val="none"/>
@@ -2064,17 +2519,6 @@
           <w:highlight w:val="none"/>
         </w:rPr>
       </w:pPr>
-      <w:r>
-        <w:rPr>
-          <w:rFonts w:ascii="Constantia" w:hAnsi="Constantia" w:eastAsia="Times New Roman" w:cs="Times New Roman"/>
-          <w:b/>
-          <w:bCs/>
-          <w:color w:val="000000"/>
-          <w:highlight w:val="none"/>
-          <w:lang w:eastAsia="es-ES"/>
-        </w:rPr>
-      </w:r>
-      <w:r/>
       <w:r>
         <w:rPr>
           <w:rFonts w:ascii="Constantia" w:hAnsi="Constantia" w:eastAsia="Times New Roman" w:cs="Times New Roman"/>
@@ -2095,6 +2539,11 @@
           <w:lang w:eastAsia="es-ES"/>
         </w:rPr>
       </w:r>
+      <w:r>
+        <w:rPr>
+          <w:highlight w:val="none"/>
+        </w:rPr>
+      </w:r>
     </w:p>
     <w:sectPr>
       <w:footnotePr/>
@@ -2191,7 +2640,7 @@
         <w:rFonts w:hint="default"/>
       </w:rPr>
       <w:start w:val="1"/>
-      <w:suff w:val="tab"/>
+      <w:suff w:val="space"/>
     </w:lvl>
     <w:lvl w:ilvl="1">
       <w:isLgl w:val="false"/>
@@ -2205,7 +2654,7 @@
       </w:pPr>
       <w:rPr/>
       <w:start w:val="1"/>
-      <w:suff w:val="tab"/>
+      <w:suff w:val="space"/>
     </w:lvl>
     <w:lvl w:ilvl="2">
       <w:isLgl w:val="false"/>
@@ -2219,7 +2668,7 @@
       </w:pPr>
       <w:rPr/>
       <w:start w:val="1"/>
-      <w:suff w:val="tab"/>
+      <w:suff w:val="space"/>
     </w:lvl>
     <w:lvl w:ilvl="3">
       <w:isLgl w:val="false"/>
@@ -2233,7 +2682,7 @@
       </w:pPr>
       <w:rPr/>
       <w:start w:val="1"/>
-      <w:suff w:val="tab"/>
+      <w:suff w:val="space"/>
     </w:lvl>
     <w:lvl w:ilvl="4">
       <w:isLgl w:val="false"/>
@@ -2247,7 +2696,7 @@
       </w:pPr>
       <w:rPr/>
       <w:start w:val="1"/>
-      <w:suff w:val="tab"/>
+      <w:suff w:val="space"/>
     </w:lvl>
     <w:lvl w:ilvl="5">
       <w:isLgl w:val="false"/>
@@ -2261,7 +2710,7 @@
       </w:pPr>
       <w:rPr/>
       <w:start w:val="1"/>
-      <w:suff w:val="tab"/>
+      <w:suff w:val="space"/>
     </w:lvl>
     <w:lvl w:ilvl="6">
       <w:isLgl w:val="false"/>
@@ -2275,7 +2724,7 @@
       </w:pPr>
       <w:rPr/>
       <w:start w:val="1"/>
-      <w:suff w:val="tab"/>
+      <w:suff w:val="space"/>
     </w:lvl>
     <w:lvl w:ilvl="7">
       <w:isLgl w:val="false"/>
@@ -2289,7 +2738,7 @@
       </w:pPr>
       <w:rPr/>
       <w:start w:val="1"/>
-      <w:suff w:val="tab"/>
+      <w:suff w:val="space"/>
     </w:lvl>
     <w:lvl w:ilvl="8">
       <w:isLgl w:val="false"/>
@@ -2303,7 +2752,7 @@
       </w:pPr>
       <w:rPr/>
       <w:start w:val="1"/>
-      <w:suff w:val="tab"/>
+      <w:suff w:val="space"/>
     </w:lvl>
   </w:abstractNum>
   <w:abstractNum w:abstractNumId="1">
@@ -2321,7 +2770,7 @@
         <w:rFonts w:ascii="Symbol" w:hAnsi="Symbol" w:eastAsia="Symbol" w:cs="Symbol"/>
       </w:rPr>
       <w:start w:val="1"/>
-      <w:suff w:val="tab"/>
+      <w:suff w:val="space"/>
     </w:lvl>
     <w:lvl w:ilvl="1">
       <w:isLgl w:val="false"/>
@@ -2337,7 +2786,7 @@
         <w:rFonts w:hint="default" w:ascii="Courier New" w:hAnsi="Courier New" w:eastAsia="Courier New" w:cs="Courier New"/>
       </w:rPr>
       <w:start w:val="1"/>
-      <w:suff w:val="tab"/>
+      <w:suff w:val="space"/>
     </w:lvl>
     <w:lvl w:ilvl="2">
       <w:isLgl w:val="false"/>
@@ -2353,7 +2802,7 @@
         <w:rFonts w:hint="default" w:ascii="Wingdings" w:hAnsi="Wingdings" w:eastAsia="Wingdings" w:cs="Wingdings"/>
       </w:rPr>
       <w:start w:val="1"/>
-      <w:suff w:val="tab"/>
+      <w:suff w:val="space"/>
     </w:lvl>
     <w:lvl w:ilvl="3">
       <w:isLgl w:val="false"/>
@@ -2369,7 +2818,7 @@
         <w:rFonts w:hint="default" w:ascii="Symbol" w:hAnsi="Symbol" w:eastAsia="Symbol" w:cs="Symbol"/>
       </w:rPr>
       <w:start w:val="1"/>
-      <w:suff w:val="tab"/>
+      <w:suff w:val="space"/>
     </w:lvl>
     <w:lvl w:ilvl="4">
       <w:isLgl w:val="false"/>
@@ -2385,7 +2834,7 @@
         <w:rFonts w:hint="default" w:ascii="Courier New" w:hAnsi="Courier New" w:eastAsia="Courier New" w:cs="Courier New"/>
       </w:rPr>
       <w:start w:val="1"/>
-      <w:suff w:val="tab"/>
+      <w:suff w:val="space"/>
     </w:lvl>
     <w:lvl w:ilvl="5">
       <w:isLgl w:val="false"/>
@@ -2401,7 +2850,7 @@
         <w:rFonts w:hint="default" w:ascii="Wingdings" w:hAnsi="Wingdings" w:eastAsia="Wingdings" w:cs="Wingdings"/>
       </w:rPr>
       <w:start w:val="1"/>
-      <w:suff w:val="tab"/>
+      <w:suff w:val="space"/>
     </w:lvl>
     <w:lvl w:ilvl="6">
       <w:isLgl w:val="false"/>
@@ -2417,7 +2866,7 @@
         <w:rFonts w:hint="default" w:ascii="Symbol" w:hAnsi="Symbol" w:eastAsia="Symbol" w:cs="Symbol"/>
       </w:rPr>
       <w:start w:val="1"/>
-      <w:suff w:val="tab"/>
+      <w:suff w:val="space"/>
     </w:lvl>
     <w:lvl w:ilvl="7">
       <w:isLgl w:val="false"/>
@@ -2433,7 +2882,7 @@
         <w:rFonts w:hint="default" w:ascii="Courier New" w:hAnsi="Courier New" w:eastAsia="Courier New" w:cs="Courier New"/>
       </w:rPr>
       <w:start w:val="1"/>
-      <w:suff w:val="tab"/>
+      <w:suff w:val="space"/>
     </w:lvl>
     <w:lvl w:ilvl="8">
       <w:isLgl w:val="false"/>
@@ -2449,7 +2898,7 @@
         <w:rFonts w:hint="default" w:ascii="Wingdings" w:hAnsi="Wingdings" w:eastAsia="Wingdings" w:cs="Wingdings"/>
       </w:rPr>
       <w:start w:val="1"/>
-      <w:suff w:val="tab"/>
+      <w:suff w:val="space"/>
     </w:lvl>
   </w:abstractNum>
   <w:num w:numId="1">

</xml_diff>

<commit_message>
Word U6A1 Terminado :)
</commit_message>
<xml_diff>
--- a/U6 Creacion de Informes/U6A1 Spring jdbc template/U6A1 - Ismael Bernad Tello .docx
+++ b/U6 Creacion de Informes/U6A1 Spring jdbc template/U6A1 - Ismael Bernad Tello .docx
@@ -2159,506 +2159,6 @@
             </w:pict>
           </mc:Fallback>
         </mc:AlternateContent>
-      </w:r>
-      <w:r>
-        <w:rPr>
-          <w:highlight w:val="none"/>
-        </w:rPr>
-      </w:r>
-      <w:r>
-        <w:rPr>
-          <w:highlight w:val="none"/>
-        </w:rPr>
-      </w:r>
-    </w:p>
-    <w:p>
-      <w:pPr>
-        <w:pBdr/>
-        <w:spacing w:after="200" w:before="60" w:line="240" w:lineRule="auto"/>
-        <w:ind/>
-        <w:rPr>
-          <w:highlight w:val="none"/>
-        </w:rPr>
-      </w:pPr>
-      <w:r>
-        <w:rPr>
-          <w:highlight w:val="none"/>
-        </w:rPr>
-      </w:r>
-      <w:r>
-        <w:rPr>
-          <w:highlight w:val="none"/>
-        </w:rPr>
-      </w:r>
-      <w:r>
-        <w:rPr>
-          <w:highlight w:val="none"/>
-        </w:rPr>
-      </w:r>
-    </w:p>
-    <w:p>
-      <w:pPr>
-        <w:pBdr/>
-        <w:spacing w:after="200" w:before="60" w:line="240" w:lineRule="auto"/>
-        <w:ind/>
-        <w:rPr>
-          <w:highlight w:val="none"/>
-        </w:rPr>
-      </w:pPr>
-      <w:r>
-        <w:rPr>
-          <w:highlight w:val="none"/>
-        </w:rPr>
-      </w:r>
-      <w:r>
-        <w:rPr>
-          <w:highlight w:val="none"/>
-        </w:rPr>
-      </w:r>
-      <w:r>
-        <w:rPr>
-          <w:highlight w:val="none"/>
-        </w:rPr>
-      </w:r>
-    </w:p>
-    <w:p>
-      <w:pPr>
-        <w:pBdr/>
-        <w:spacing w:after="200" w:before="60" w:line="240" w:lineRule="auto"/>
-        <w:ind/>
-        <w:rPr>
-          <w:highlight w:val="none"/>
-        </w:rPr>
-      </w:pPr>
-      <w:r>
-        <w:rPr>
-          <w:highlight w:val="none"/>
-        </w:rPr>
-      </w:r>
-      <w:r>
-        <w:rPr>
-          <w:highlight w:val="none"/>
-        </w:rPr>
-      </w:r>
-      <w:r>
-        <w:rPr>
-          <w:highlight w:val="none"/>
-        </w:rPr>
-      </w:r>
-    </w:p>
-    <w:p>
-      <w:pPr>
-        <w:pBdr/>
-        <w:spacing w:after="200" w:before="60" w:line="240" w:lineRule="auto"/>
-        <w:ind/>
-        <w:rPr>
-          <w:highlight w:val="none"/>
-        </w:rPr>
-      </w:pPr>
-      <w:r>
-        <w:rPr>
-          <w:highlight w:val="none"/>
-        </w:rPr>
-      </w:r>
-      <w:r>
-        <w:rPr>
-          <w:highlight w:val="none"/>
-        </w:rPr>
-      </w:r>
-      <w:r>
-        <w:rPr>
-          <w:highlight w:val="none"/>
-        </w:rPr>
-      </w:r>
-    </w:p>
-    <w:p>
-      <w:pPr>
-        <w:pBdr/>
-        <w:spacing w:after="200" w:before="60" w:line="240" w:lineRule="auto"/>
-        <w:ind/>
-        <w:rPr>
-          <w:highlight w:val="none"/>
-        </w:rPr>
-      </w:pPr>
-      <w:r>
-        <w:rPr>
-          <w:highlight w:val="none"/>
-        </w:rPr>
-      </w:r>
-      <w:r>
-        <w:rPr>
-          <w:highlight w:val="none"/>
-        </w:rPr>
-      </w:r>
-      <w:r>
-        <w:rPr>
-          <w:highlight w:val="none"/>
-        </w:rPr>
-      </w:r>
-    </w:p>
-    <w:p>
-      <w:pPr>
-        <w:pBdr/>
-        <w:spacing w:after="200" w:before="60" w:line="240" w:lineRule="auto"/>
-        <w:ind/>
-        <w:rPr>
-          <w:highlight w:val="none"/>
-        </w:rPr>
-      </w:pPr>
-      <w:r>
-        <w:rPr>
-          <w:highlight w:val="none"/>
-        </w:rPr>
-      </w:r>
-      <w:r>
-        <w:rPr>
-          <w:highlight w:val="none"/>
-        </w:rPr>
-      </w:r>
-      <w:r>
-        <w:rPr>
-          <w:highlight w:val="none"/>
-        </w:rPr>
-      </w:r>
-    </w:p>
-    <w:p>
-      <w:pPr>
-        <w:pBdr/>
-        <w:spacing w:after="200" w:before="60" w:line="240" w:lineRule="auto"/>
-        <w:ind/>
-        <w:rPr>
-          <w:highlight w:val="none"/>
-        </w:rPr>
-      </w:pPr>
-      <w:r>
-        <w:rPr>
-          <w:highlight w:val="none"/>
-        </w:rPr>
-      </w:r>
-      <w:r>
-        <w:rPr>
-          <w:highlight w:val="none"/>
-        </w:rPr>
-      </w:r>
-      <w:r>
-        <w:rPr>
-          <w:highlight w:val="none"/>
-        </w:rPr>
-      </w:r>
-    </w:p>
-    <w:p>
-      <w:pPr>
-        <w:pBdr/>
-        <w:spacing w:after="200" w:before="60" w:line="240" w:lineRule="auto"/>
-        <w:ind/>
-        <w:rPr>
-          <w:highlight w:val="none"/>
-        </w:rPr>
-      </w:pPr>
-      <w:r>
-        <w:rPr>
-          <w:highlight w:val="none"/>
-        </w:rPr>
-      </w:r>
-      <w:r>
-        <w:rPr>
-          <w:highlight w:val="none"/>
-        </w:rPr>
-      </w:r>
-      <w:r>
-        <w:rPr>
-          <w:highlight w:val="none"/>
-        </w:rPr>
-      </w:r>
-    </w:p>
-    <w:p>
-      <w:pPr>
-        <w:pBdr/>
-        <w:spacing w:after="200" w:before="60" w:line="240" w:lineRule="auto"/>
-        <w:ind/>
-        <w:rPr>
-          <w:highlight w:val="none"/>
-        </w:rPr>
-      </w:pPr>
-      <w:r>
-        <w:rPr>
-          <w:highlight w:val="none"/>
-        </w:rPr>
-      </w:r>
-      <w:r>
-        <w:rPr>
-          <w:highlight w:val="none"/>
-        </w:rPr>
-      </w:r>
-      <w:r>
-        <w:rPr>
-          <w:highlight w:val="none"/>
-        </w:rPr>
-      </w:r>
-    </w:p>
-    <w:p>
-      <w:pPr>
-        <w:pBdr/>
-        <w:spacing w:after="200" w:before="60" w:line="240" w:lineRule="auto"/>
-        <w:ind/>
-        <w:rPr>
-          <w:highlight w:val="none"/>
-        </w:rPr>
-      </w:pPr>
-      <w:r>
-        <w:rPr>
-          <w:highlight w:val="none"/>
-        </w:rPr>
-      </w:r>
-      <w:r>
-        <w:rPr>
-          <w:highlight w:val="none"/>
-        </w:rPr>
-      </w:r>
-      <w:r>
-        <w:rPr>
-          <w:highlight w:val="none"/>
-        </w:rPr>
-      </w:r>
-    </w:p>
-    <w:p>
-      <w:pPr>
-        <w:pBdr/>
-        <w:spacing w:after="200" w:before="60" w:line="240" w:lineRule="auto"/>
-        <w:ind/>
-        <w:rPr>
-          <w:highlight w:val="none"/>
-        </w:rPr>
-      </w:pPr>
-      <w:r>
-        <w:rPr>
-          <w:highlight w:val="none"/>
-        </w:rPr>
-      </w:r>
-      <w:r>
-        <w:rPr>
-          <w:highlight w:val="none"/>
-        </w:rPr>
-      </w:r>
-      <w:r>
-        <w:rPr>
-          <w:highlight w:val="none"/>
-        </w:rPr>
-      </w:r>
-    </w:p>
-    <w:p>
-      <w:pPr>
-        <w:pBdr/>
-        <w:spacing w:after="200" w:before="60" w:line="240" w:lineRule="auto"/>
-        <w:ind/>
-        <w:rPr>
-          <w:highlight w:val="none"/>
-        </w:rPr>
-      </w:pPr>
-      <w:r>
-        <w:rPr>
-          <w:highlight w:val="none"/>
-        </w:rPr>
-      </w:r>
-      <w:r>
-        <w:rPr>
-          <w:highlight w:val="none"/>
-        </w:rPr>
-      </w:r>
-      <w:r>
-        <w:rPr>
-          <w:highlight w:val="none"/>
-        </w:rPr>
-      </w:r>
-    </w:p>
-    <w:p>
-      <w:pPr>
-        <w:pBdr/>
-        <w:spacing w:after="200" w:before="60" w:line="240" w:lineRule="auto"/>
-        <w:ind/>
-        <w:rPr>
-          <w:highlight w:val="none"/>
-        </w:rPr>
-      </w:pPr>
-      <w:r>
-        <w:rPr>
-          <w:highlight w:val="none"/>
-        </w:rPr>
-      </w:r>
-      <w:r>
-        <w:rPr>
-          <w:highlight w:val="none"/>
-        </w:rPr>
-      </w:r>
-      <w:r>
-        <w:rPr>
-          <w:highlight w:val="none"/>
-        </w:rPr>
-      </w:r>
-    </w:p>
-    <w:p>
-      <w:pPr>
-        <w:pBdr/>
-        <w:spacing w:after="200" w:before="60" w:line="240" w:lineRule="auto"/>
-        <w:ind/>
-        <w:rPr>
-          <w:highlight w:val="none"/>
-        </w:rPr>
-      </w:pPr>
-      <w:r>
-        <w:rPr>
-          <w:highlight w:val="none"/>
-        </w:rPr>
-      </w:r>
-      <w:r>
-        <w:rPr>
-          <w:highlight w:val="none"/>
-        </w:rPr>
-      </w:r>
-      <w:r>
-        <w:rPr>
-          <w:highlight w:val="none"/>
-        </w:rPr>
-      </w:r>
-    </w:p>
-    <w:p>
-      <w:pPr>
-        <w:pBdr/>
-        <w:spacing w:after="200" w:before="60" w:line="240" w:lineRule="auto"/>
-        <w:ind/>
-        <w:rPr>
-          <w:highlight w:val="none"/>
-        </w:rPr>
-      </w:pPr>
-      <w:r>
-        <w:rPr>
-          <w:highlight w:val="none"/>
-        </w:rPr>
-      </w:r>
-      <w:r>
-        <w:rPr>
-          <w:highlight w:val="none"/>
-        </w:rPr>
-      </w:r>
-      <w:r>
-        <w:rPr>
-          <w:highlight w:val="none"/>
-        </w:rPr>
-      </w:r>
-    </w:p>
-    <w:p>
-      <w:pPr>
-        <w:pBdr/>
-        <w:spacing w:after="200" w:before="60" w:line="240" w:lineRule="auto"/>
-        <w:ind/>
-        <w:rPr>
-          <w:highlight w:val="none"/>
-        </w:rPr>
-      </w:pPr>
-      <w:r>
-        <w:rPr>
-          <w:highlight w:val="none"/>
-        </w:rPr>
-      </w:r>
-      <w:r>
-        <w:rPr>
-          <w:highlight w:val="none"/>
-        </w:rPr>
-      </w:r>
-      <w:r>
-        <w:rPr>
-          <w:highlight w:val="none"/>
-        </w:rPr>
-      </w:r>
-    </w:p>
-    <w:p>
-      <w:pPr>
-        <w:pBdr/>
-        <w:spacing w:after="200" w:before="60" w:line="240" w:lineRule="auto"/>
-        <w:ind/>
-        <w:rPr>
-          <w:highlight w:val="none"/>
-        </w:rPr>
-      </w:pPr>
-      <w:r>
-        <w:rPr>
-          <w:highlight w:val="none"/>
-        </w:rPr>
-      </w:r>
-      <w:r>
-        <w:rPr>
-          <w:highlight w:val="none"/>
-        </w:rPr>
-      </w:r>
-      <w:r>
-        <w:rPr>
-          <w:highlight w:val="none"/>
-        </w:rPr>
-      </w:r>
-    </w:p>
-    <w:p>
-      <w:pPr>
-        <w:pBdr/>
-        <w:spacing w:after="200" w:before="60" w:line="240" w:lineRule="auto"/>
-        <w:ind/>
-        <w:rPr>
-          <w:highlight w:val="none"/>
-        </w:rPr>
-      </w:pPr>
-      <w:r>
-        <w:rPr>
-          <w:highlight w:val="none"/>
-        </w:rPr>
-      </w:r>
-      <w:r>
-        <w:rPr>
-          <w:highlight w:val="none"/>
-        </w:rPr>
-      </w:r>
-      <w:r>
-        <w:rPr>
-          <w:highlight w:val="none"/>
-        </w:rPr>
-      </w:r>
-    </w:p>
-    <w:p>
-      <w:pPr>
-        <w:pBdr/>
-        <w:spacing w:after="200" w:before="60" w:line="240" w:lineRule="auto"/>
-        <w:ind/>
-        <w:rPr>
-          <w:highlight w:val="none"/>
-        </w:rPr>
-      </w:pPr>
-      <w:r>
-        <w:rPr>
-          <w:highlight w:val="none"/>
-        </w:rPr>
-      </w:r>
-      <w:r>
-        <w:rPr>
-          <w:highlight w:val="none"/>
-        </w:rPr>
-      </w:r>
-      <w:r>
-        <w:rPr>
-          <w:highlight w:val="none"/>
-        </w:rPr>
-      </w:r>
-    </w:p>
-    <w:p>
-      <w:pPr>
-        <w:pBdr/>
-        <w:spacing w:after="200" w:before="60" w:line="240" w:lineRule="auto"/>
-        <w:ind/>
-        <w:rPr>
-          <w:highlight w:val="none"/>
-        </w:rPr>
-      </w:pPr>
-      <w:r>
-        <w:rPr>
-          <w:highlight w:val="none"/>
-        </w:rPr>
       </w:r>
       <w:r>
         <w:rPr>

</xml_diff>